<commit_message>
Finished Informatik 2024 Klassenarbeit
</commit_message>
<xml_diff>
--- a/Informatik/Informatik Aufbaukurs 7/Klassenarbeiten/Klassenarbeit1.docx
+++ b/Informatik/Informatik Aufbaukurs 7/Klassenarbeiten/Klassenarbeit1.docx
@@ -4,9 +4,17 @@
   <w:body>
     <w:tbl>
       <w:tblPr>
-        <w:tblStyle w:val="Tabellenraster"/>
+        <w:tblStyle w:val="TableGrid"/>
         <w:tblW w:w="10774" w:type="dxa"/>
         <w:tblInd w:w="-147" w:type="dxa"/>
+        <w:tblBorders>
+          <w:top w:val="single" w:sz="8" w:space="0" w:color="auto"/>
+          <w:left w:val="single" w:sz="8" w:space="0" w:color="auto"/>
+          <w:bottom w:val="single" w:sz="8" w:space="0" w:color="auto"/>
+          <w:right w:val="single" w:sz="8" w:space="0" w:color="auto"/>
+          <w:insideH w:val="single" w:sz="8" w:space="0" w:color="auto"/>
+          <w:insideV w:val="single" w:sz="8" w:space="0" w:color="auto"/>
+        </w:tblBorders>
         <w:tblLook w:val="04A0" w:firstRow="1" w:lastRow="0" w:firstColumn="1" w:lastColumn="0" w:noHBand="0" w:noVBand="1"/>
       </w:tblPr>
       <w:tblGrid>
@@ -122,8 +130,10 @@
         </w:tc>
       </w:tr>
     </w:tbl>
-    <w:p/>
     <w:p>
+      <w:r>
+        <w:br/>
+      </w:r>
       <w:r>
         <w:t xml:space="preserve">Bitte schreibe deine Antworten auf ein </w:t>
       </w:r>
@@ -139,85 +149,103 @@
       <w:r>
         <w:t>.</w:t>
       </w:r>
-    </w:p>
-    <w:p/>
-    <w:p>
-      <w:pPr>
+      <w:r>
+        <w:br/>
+      </w:r>
+      <w:r>
+        <w:br/>
+      </w:r>
+      <w:r>
         <w:rPr>
           <w:b/>
           <w:bCs/>
         </w:rPr>
-      </w:pPr>
-      <w:r>
+        <w:t>Aufgabe 1:</w:t>
+      </w:r>
+    </w:p>
+    <w:p>
+      <w:pPr>
         <w:rPr>
           <w:b/>
           <w:bCs/>
         </w:rPr>
-        <w:t>Aufgabe 1:</w:t>
+      </w:pPr>
+      <w:r>
+        <w:t xml:space="preserve">Nenne 3 interessante Aspekte zu einem beliebigen Thema unserer Präsentationen zu </w:t>
+      </w:r>
+      <w:r>
+        <w:rPr>
+          <w:i/>
+        </w:rPr>
+        <w:t xml:space="preserve">Codierung, </w:t>
+      </w:r>
+      <w:proofErr w:type="gramStart"/>
+      <w:r>
+        <w:rPr>
+          <w:i/>
+        </w:rPr>
+        <w:t>Biographien</w:t>
+      </w:r>
+      <w:proofErr w:type="gramEnd"/>
+      <w:r>
+        <w:rPr>
+          <w:i/>
+        </w:rPr>
+        <w:t xml:space="preserve"> und Computergeschichten.</w:t>
+      </w:r>
+      <w:r>
+        <w:rPr>
+          <w:i/>
+        </w:rPr>
+        <w:t xml:space="preserve"> </w:t>
+      </w:r>
+      <w:r>
+        <w:t>Hierbei ist es egal, ob die Aspekte zu verschiedenen oder einer Präsentation gehören, wichtig ist nur, dass es relevante und unterschiedliche Aspekte sind.</w:t>
+      </w:r>
+      <w:r>
+        <w:rPr>
+          <w:b/>
+          <w:bCs/>
+        </w:rPr>
+        <w:br/>
+      </w:r>
+      <w:r>
+        <w:rPr>
+          <w:b/>
+          <w:bCs/>
+        </w:rPr>
+        <w:br/>
+      </w:r>
+      <w:r>
+        <w:rPr>
+          <w:b/>
+        </w:rPr>
+        <w:t>Aufgabe 2:</w:t>
       </w:r>
     </w:p>
     <w:p>
-      <w:r>
-        <w:t xml:space="preserve">Nenne 3 interessante Aspekte zu einem beliebigen Thema unserer Präsentationen zu </w:t>
+      <w:pPr>
+        <w:rPr>
+          <w:b/>
+        </w:rPr>
+      </w:pPr>
+      <w:r>
+        <w:t xml:space="preserve">Folgender Code kommt im Alltag immer wieder vor: </w:t>
       </w:r>
       <w:r>
         <w:rPr>
           <w:i/>
-        </w:rPr>
-        <w:t xml:space="preserve">Codierung, </w:t>
-      </w:r>
-      <w:proofErr w:type="gramStart"/>
-      <w:r>
-        <w:rPr>
-          <w:i/>
-        </w:rPr>
-        <w:t>Biographien</w:t>
-      </w:r>
-      <w:proofErr w:type="gramEnd"/>
-      <w:r>
-        <w:rPr>
-          <w:i/>
-        </w:rPr>
-        <w:t xml:space="preserve"> und Computergeschichten.</w:t>
-      </w:r>
-      <w:r>
-        <w:rPr>
-          <w:i/>
-        </w:rPr>
-        <w:t xml:space="preserve"> </w:t>
-      </w:r>
-      <w:r>
-        <w:t>Hierbei ist es egal, ob die Aspekte zu verschiedenen oder einer Präsentation gehören, wichtig ist nur, dass es relevante und unterschiedliche Aspekte sind.</w:t>
-      </w:r>
-    </w:p>
-    <w:p/>
-    <w:p>
-      <w:pPr>
-        <w:rPr>
-          <w:b/>
-        </w:rPr>
-      </w:pPr>
-      <w:r>
-        <w:rPr>
-          <w:b/>
-        </w:rPr>
-        <w:t>Aufgabe 2:</w:t>
+          <w:iCs/>
+        </w:rPr>
+        <w:t>11:34</w:t>
+      </w:r>
+      <w:r>
+        <w:t>.</w:t>
       </w:r>
     </w:p>
     <w:p>
-      <w:r>
-        <w:t>Folgender Code kommt im Alltag immer wieder vor:</w:t>
-      </w:r>
-      <w:r>
-        <w:t xml:space="preserve"> 11:34</w:t>
-      </w:r>
-      <w:r>
-        <w:t>.</w:t>
-      </w:r>
-    </w:p>
-    <w:p>
-      <w:pPr>
-        <w:pStyle w:val="Listenabsatz"/>
+      <w:pPr>
+        <w:pStyle w:val="ListParagraph"/>
         <w:numPr>
           <w:ilvl w:val="0"/>
           <w:numId w:val="1"/>
@@ -229,7 +257,7 @@
     </w:p>
     <w:p>
       <w:pPr>
-        <w:pStyle w:val="Listenabsatz"/>
+        <w:pStyle w:val="ListParagraph"/>
         <w:numPr>
           <w:ilvl w:val="0"/>
           <w:numId w:val="1"/>
@@ -241,7 +269,7 @@
     </w:p>
     <w:p>
       <w:pPr>
-        <w:pStyle w:val="Listenabsatz"/>
+        <w:pStyle w:val="ListParagraph"/>
         <w:numPr>
           <w:ilvl w:val="0"/>
           <w:numId w:val="1"/>
@@ -256,23 +284,24 @@
     </w:p>
     <w:tbl>
       <w:tblPr>
-        <w:tblStyle w:val="Tabellenraster"/>
+        <w:tblStyle w:val="TableGrid"/>
         <w:tblW w:w="0" w:type="auto"/>
         <w:tblInd w:w="720" w:type="dxa"/>
+        <w:tblLayout w:type="fixed"/>
         <w:tblLook w:val="04A0" w:firstRow="1" w:lastRow="0" w:firstColumn="1" w:lastColumn="0" w:noHBand="0" w:noVBand="1"/>
       </w:tblPr>
       <w:tblGrid>
-        <w:gridCol w:w="4386"/>
-        <w:gridCol w:w="5350"/>
+        <w:gridCol w:w="3528"/>
+        <w:gridCol w:w="6208"/>
       </w:tblGrid>
       <w:tr>
         <w:tc>
           <w:tcPr>
-            <w:tcW w:w="4237" w:type="dxa"/>
+            <w:tcW w:w="3528" w:type="dxa"/>
           </w:tcPr>
           <w:p>
             <w:pPr>
-              <w:pStyle w:val="Listenabsatz"/>
+              <w:pStyle w:val="ListParagraph"/>
               <w:ind w:left="0"/>
             </w:pPr>
             <w:r>
@@ -280,9 +309,9 @@
                 <w:noProof/>
               </w:rPr>
               <w:drawing>
-                <wp:inline distT="0" distB="0" distL="0" distR="0" wp14:anchorId="7F3725D1" wp14:editId="76B04237">
-                  <wp:extent cx="2644140" cy="2644140"/>
-                  <wp:effectExtent l="0" t="0" r="3810" b="3810"/>
+                <wp:inline distT="0" distB="0" distL="0" distR="0" wp14:anchorId="7F3725D1" wp14:editId="56102887">
+                  <wp:extent cx="2084070" cy="2084070"/>
+                  <wp:effectExtent l="0" t="0" r="0" b="0"/>
                   <wp:docPr id="1523447432" name="Grafik 1" descr="Flaggensprache, Winkeralphabet oder Semaphore – Iris Luckhaus |  Illustration &amp; Design"/>
                   <wp:cNvGraphicFramePr>
                     <a:graphicFrameLocks xmlns:a="http://schemas.openxmlformats.org/drawingml/2006/main" noChangeAspect="1"/>
@@ -312,7 +341,7 @@
                         <pic:spPr bwMode="auto">
                           <a:xfrm>
                             <a:off x="0" y="0"/>
-                            <a:ext cx="2644140" cy="2644140"/>
+                            <a:ext cx="2084070" cy="2084070"/>
                           </a:xfrm>
                           <a:prstGeom prst="rect">
                             <a:avLst/>
@@ -332,20 +361,29 @@
         </w:tc>
         <w:tc>
           <w:tcPr>
-            <w:tcW w:w="5499" w:type="dxa"/>
+            <w:tcW w:w="6208" w:type="dxa"/>
           </w:tcPr>
           <w:p>
             <w:pPr>
-              <w:pStyle w:val="Listenabsatz"/>
+              <w:pStyle w:val="ListParagraph"/>
               <w:ind w:left="0"/>
             </w:pPr>
             <w:r>
               <w:t>Übersetze jetzt den folgenden Code:</w:t>
             </w:r>
+          </w:p>
+          <w:p>
+            <w:pPr>
+              <w:pStyle w:val="ListParagraph"/>
+              <w:ind w:left="0"/>
+            </w:pPr>
             <w:r>
               <w:br/>
             </w:r>
             <w:r>
+              <w:rPr>
+                <w:noProof/>
+              </w:rPr>
               <w:drawing>
                 <wp:inline distT="0" distB="0" distL="0" distR="0" wp14:anchorId="2FB0615C" wp14:editId="1C93C9B6">
                   <wp:extent cx="485843" cy="533474"/>
@@ -383,6 +421,9 @@
               </w:drawing>
             </w:r>
             <w:r>
+              <w:rPr>
+                <w:noProof/>
+              </w:rPr>
               <w:drawing>
                 <wp:inline distT="0" distB="0" distL="0" distR="0" wp14:anchorId="074266EB" wp14:editId="73D95B0C">
                   <wp:extent cx="482933" cy="533768"/>
@@ -420,6 +461,9 @@
               </w:drawing>
             </w:r>
             <w:r>
+              <w:rPr>
+                <w:noProof/>
+              </w:rPr>
               <w:drawing>
                 <wp:inline distT="0" distB="0" distL="0" distR="0" wp14:anchorId="6487009B" wp14:editId="2A2F2469">
                   <wp:extent cx="594087" cy="533816"/>
@@ -457,6 +501,9 @@
               </w:drawing>
             </w:r>
             <w:r>
+              <w:rPr>
+                <w:noProof/>
+              </w:rPr>
               <w:drawing>
                 <wp:inline distT="0" distB="0" distL="0" distR="0" wp14:anchorId="510E2F0D" wp14:editId="282FF824">
                   <wp:extent cx="594087" cy="533816"/>
@@ -494,6 +541,9 @@
               </w:drawing>
             </w:r>
             <w:r>
+              <w:rPr>
+                <w:noProof/>
+              </w:rPr>
               <w:drawing>
                 <wp:inline distT="0" distB="0" distL="0" distR="0" wp14:anchorId="15A81489" wp14:editId="2AE679FE">
                   <wp:extent cx="490767" cy="533816"/>
@@ -531,16 +581,224 @@
               </w:drawing>
             </w:r>
           </w:p>
+          <w:p>
+            <w:pPr>
+              <w:pStyle w:val="ListParagraph"/>
+              <w:ind w:left="0"/>
+            </w:pPr>
+          </w:p>
+          <w:p>
+            <w:pPr>
+              <w:pStyle w:val="ListParagraph"/>
+              <w:ind w:left="0"/>
+            </w:pPr>
+            <w:r>
+              <w:drawing>
+                <wp:inline distT="0" distB="0" distL="0" distR="0" wp14:anchorId="3942E652" wp14:editId="0659791C">
+                  <wp:extent cx="482320" cy="570015"/>
+                  <wp:effectExtent l="0" t="0" r="0" b="1905"/>
+                  <wp:docPr id="1413322535" name="Picture 1"/>
+                  <wp:cNvGraphicFramePr>
+                    <a:graphicFrameLocks xmlns:a="http://schemas.openxmlformats.org/drawingml/2006/main" noChangeAspect="1"/>
+                  </wp:cNvGraphicFramePr>
+                  <a:graphic xmlns:a="http://schemas.openxmlformats.org/drawingml/2006/main">
+                    <a:graphicData uri="http://schemas.openxmlformats.org/drawingml/2006/picture">
+                      <pic:pic xmlns:pic="http://schemas.openxmlformats.org/drawingml/2006/picture">
+                        <pic:nvPicPr>
+                          <pic:cNvPr id="1413322535" name=""/>
+                          <pic:cNvPicPr/>
+                        </pic:nvPicPr>
+                        <pic:blipFill>
+                          <a:blip r:embed="rId12"/>
+                          <a:stretch>
+                            <a:fillRect/>
+                          </a:stretch>
+                        </pic:blipFill>
+                        <pic:spPr>
+                          <a:xfrm>
+                            <a:off x="0" y="0"/>
+                            <a:ext cx="491242" cy="580560"/>
+                          </a:xfrm>
+                          <a:prstGeom prst="rect">
+                            <a:avLst/>
+                          </a:prstGeom>
+                        </pic:spPr>
+                      </pic:pic>
+                    </a:graphicData>
+                  </a:graphic>
+                </wp:inline>
+              </w:drawing>
+            </w:r>
+            <w:r>
+              <w:drawing>
+                <wp:inline distT="0" distB="0" distL="0" distR="0" wp14:anchorId="762983DF" wp14:editId="58EFEA52">
+                  <wp:extent cx="472440" cy="570494"/>
+                  <wp:effectExtent l="0" t="0" r="3810" b="1270"/>
+                  <wp:docPr id="1116730283" name="Picture 1"/>
+                  <wp:cNvGraphicFramePr>
+                    <a:graphicFrameLocks xmlns:a="http://schemas.openxmlformats.org/drawingml/2006/main" noChangeAspect="1"/>
+                  </wp:cNvGraphicFramePr>
+                  <a:graphic xmlns:a="http://schemas.openxmlformats.org/drawingml/2006/main">
+                    <a:graphicData uri="http://schemas.openxmlformats.org/drawingml/2006/picture">
+                      <pic:pic xmlns:pic="http://schemas.openxmlformats.org/drawingml/2006/picture">
+                        <pic:nvPicPr>
+                          <pic:cNvPr id="1116730283" name=""/>
+                          <pic:cNvPicPr/>
+                        </pic:nvPicPr>
+                        <pic:blipFill>
+                          <a:blip r:embed="rId13"/>
+                          <a:stretch>
+                            <a:fillRect/>
+                          </a:stretch>
+                        </pic:blipFill>
+                        <pic:spPr>
+                          <a:xfrm>
+                            <a:off x="0" y="0"/>
+                            <a:ext cx="482312" cy="582416"/>
+                          </a:xfrm>
+                          <a:prstGeom prst="rect">
+                            <a:avLst/>
+                          </a:prstGeom>
+                        </pic:spPr>
+                      </pic:pic>
+                    </a:graphicData>
+                  </a:graphic>
+                </wp:inline>
+              </w:drawing>
+            </w:r>
+            <w:r>
+              <w:drawing>
+                <wp:inline distT="0" distB="0" distL="0" distR="0" wp14:anchorId="232BA1FB" wp14:editId="04A6597B">
+                  <wp:extent cx="797210" cy="563880"/>
+                  <wp:effectExtent l="0" t="0" r="3175" b="7620"/>
+                  <wp:docPr id="1976149993" name="Picture 1"/>
+                  <wp:cNvGraphicFramePr>
+                    <a:graphicFrameLocks xmlns:a="http://schemas.openxmlformats.org/drawingml/2006/main" noChangeAspect="1"/>
+                  </wp:cNvGraphicFramePr>
+                  <a:graphic xmlns:a="http://schemas.openxmlformats.org/drawingml/2006/main">
+                    <a:graphicData uri="http://schemas.openxmlformats.org/drawingml/2006/picture">
+                      <pic:pic xmlns:pic="http://schemas.openxmlformats.org/drawingml/2006/picture">
+                        <pic:nvPicPr>
+                          <pic:cNvPr id="1976149993" name=""/>
+                          <pic:cNvPicPr/>
+                        </pic:nvPicPr>
+                        <pic:blipFill>
+                          <a:blip r:embed="rId14"/>
+                          <a:stretch>
+                            <a:fillRect/>
+                          </a:stretch>
+                        </pic:blipFill>
+                        <pic:spPr>
+                          <a:xfrm>
+                            <a:off x="0" y="0"/>
+                            <a:ext cx="797891" cy="564362"/>
+                          </a:xfrm>
+                          <a:prstGeom prst="rect">
+                            <a:avLst/>
+                          </a:prstGeom>
+                        </pic:spPr>
+                      </pic:pic>
+                    </a:graphicData>
+                  </a:graphic>
+                </wp:inline>
+              </w:drawing>
+            </w:r>
+            <w:r>
+              <w:drawing>
+                <wp:inline distT="0" distB="0" distL="0" distR="0" wp14:anchorId="1523AD5D" wp14:editId="25B9BD96">
+                  <wp:extent cx="599870" cy="573405"/>
+                  <wp:effectExtent l="0" t="0" r="0" b="0"/>
+                  <wp:docPr id="1073920932" name="Picture 1"/>
+                  <wp:cNvGraphicFramePr>
+                    <a:graphicFrameLocks xmlns:a="http://schemas.openxmlformats.org/drawingml/2006/main" noChangeAspect="1"/>
+                  </wp:cNvGraphicFramePr>
+                  <a:graphic xmlns:a="http://schemas.openxmlformats.org/drawingml/2006/main">
+                    <a:graphicData uri="http://schemas.openxmlformats.org/drawingml/2006/picture">
+                      <pic:pic xmlns:pic="http://schemas.openxmlformats.org/drawingml/2006/picture">
+                        <pic:nvPicPr>
+                          <pic:cNvPr id="1073920932" name=""/>
+                          <pic:cNvPicPr/>
+                        </pic:nvPicPr>
+                        <pic:blipFill>
+                          <a:blip r:embed="rId15"/>
+                          <a:stretch>
+                            <a:fillRect/>
+                          </a:stretch>
+                        </pic:blipFill>
+                        <pic:spPr>
+                          <a:xfrm>
+                            <a:off x="0" y="0"/>
+                            <a:ext cx="603222" cy="576610"/>
+                          </a:xfrm>
+                          <a:prstGeom prst="rect">
+                            <a:avLst/>
+                          </a:prstGeom>
+                        </pic:spPr>
+                      </pic:pic>
+                    </a:graphicData>
+                  </a:graphic>
+                </wp:inline>
+              </w:drawing>
+            </w:r>
+            <w:r>
+              <w:drawing>
+                <wp:inline distT="0" distB="0" distL="0" distR="0" wp14:anchorId="3969C671" wp14:editId="0D9B0CE9">
+                  <wp:extent cx="354806" cy="567690"/>
+                  <wp:effectExtent l="0" t="0" r="7620" b="3810"/>
+                  <wp:docPr id="2064885603" name="Picture 1"/>
+                  <wp:cNvGraphicFramePr>
+                    <a:graphicFrameLocks xmlns:a="http://schemas.openxmlformats.org/drawingml/2006/main" noChangeAspect="1"/>
+                  </wp:cNvGraphicFramePr>
+                  <a:graphic xmlns:a="http://schemas.openxmlformats.org/drawingml/2006/main">
+                    <a:graphicData uri="http://schemas.openxmlformats.org/drawingml/2006/picture">
+                      <pic:pic xmlns:pic="http://schemas.openxmlformats.org/drawingml/2006/picture">
+                        <pic:nvPicPr>
+                          <pic:cNvPr id="2064885603" name=""/>
+                          <pic:cNvPicPr/>
+                        </pic:nvPicPr>
+                        <pic:blipFill>
+                          <a:blip r:embed="rId16"/>
+                          <a:stretch>
+                            <a:fillRect/>
+                          </a:stretch>
+                        </pic:blipFill>
+                        <pic:spPr>
+                          <a:xfrm>
+                            <a:off x="0" y="0"/>
+                            <a:ext cx="359618" cy="575390"/>
+                          </a:xfrm>
+                          <a:prstGeom prst="rect">
+                            <a:avLst/>
+                          </a:prstGeom>
+                        </pic:spPr>
+                      </pic:pic>
+                    </a:graphicData>
+                  </a:graphic>
+                </wp:inline>
+              </w:drawing>
+            </w:r>
+          </w:p>
         </w:tc>
       </w:tr>
     </w:tbl>
-    <w:p/>
     <w:p>
       <w:pPr>
         <w:rPr>
           <w:b/>
         </w:rPr>
       </w:pPr>
+      <w:r>
+        <w:rPr>
+          <w:b/>
+        </w:rPr>
+        <w:br/>
+      </w:r>
+      <w:r>
+        <w:rPr>
+          <w:b/>
+        </w:rPr>
+        <w:br/>
+      </w:r>
       <w:r>
         <w:rPr>
           <w:b/>
@@ -549,8 +807,13 @@
       </w:r>
     </w:p>
     <w:p>
-      <w:pPr>
-        <w:pStyle w:val="Listenabsatz"/>
+      <w:r>
+        <w:t>Übersetze die folgenden Dezimalzahlen in Binärzahlen:</w:t>
+      </w:r>
+    </w:p>
+    <w:p>
+      <w:pPr>
+        <w:pStyle w:val="ListParagraph"/>
         <w:numPr>
           <w:ilvl w:val="0"/>
           <w:numId w:val="2"/>
@@ -560,12 +823,6 @@
         </w:rPr>
       </w:pPr>
       <w:r>
-        <w:t>Übersetze die folgenden Dezimalzahlen in Binärzahlen:</w:t>
-      </w:r>
-      <w:r>
-        <w:br/>
-      </w:r>
-      <w:r>
         <w:t>5</w:t>
       </w:r>
       <w:r>
@@ -604,7 +861,7 @@
     </w:p>
     <w:p>
       <w:pPr>
-        <w:pStyle w:val="Listenabsatz"/>
+        <w:pStyle w:val="ListParagraph"/>
         <w:numPr>
           <w:ilvl w:val="0"/>
           <w:numId w:val="2"/>
@@ -618,8 +875,6 @@
       </w:r>
       <w:r>
         <w:br/>
-      </w:r>
-      <w:r>
         <w:t>1011</w:t>
       </w:r>
       <w:r>
@@ -662,12 +917,6 @@
           <w:b/>
         </w:rPr>
       </w:pPr>
-      <w:r>
-        <w:rPr>
-          <w:b/>
-        </w:rPr>
-        <w:t>Aufgabe 4:</w:t>
-      </w:r>
     </w:p>
     <w:p>
       <w:pPr>
@@ -676,7 +925,826 @@
         </w:rPr>
       </w:pPr>
     </w:p>
+    <w:p>
+      <w:pPr>
+        <w:rPr>
+          <w:b/>
+        </w:rPr>
+      </w:pPr>
+    </w:p>
+    <w:p>
+      <w:pPr>
+        <w:rPr>
+          <w:b/>
+        </w:rPr>
+      </w:pPr>
+    </w:p>
+    <w:p>
+      <w:pPr>
+        <w:rPr>
+          <w:b/>
+        </w:rPr>
+      </w:pPr>
+      <w:r>
+        <w:rPr>
+          <w:b/>
+        </w:rPr>
+        <w:t>Aufgabe 4:</w:t>
+      </w:r>
+    </w:p>
+    <w:p>
+      <w:pPr>
+        <w:pStyle w:val="ListParagraph"/>
+        <w:numPr>
+          <w:ilvl w:val="0"/>
+          <w:numId w:val="3"/>
+        </w:numPr>
+        <w:rPr>
+          <w:sz w:val="28"/>
+          <w:szCs w:val="28"/>
+        </w:rPr>
+      </w:pPr>
+      <w:r>
+        <w:rPr>
+          <w:sz w:val="28"/>
+          <w:szCs w:val="28"/>
+        </w:rPr>
+        <w:t>Schau dir die folgenden Codes an und erkläre sie in vollen Sätzen.</w:t>
+      </w:r>
+    </w:p>
+    <w:tbl>
+      <w:tblPr>
+        <w:tblStyle w:val="TableGrid"/>
+        <w:tblW w:w="0" w:type="auto"/>
+        <w:jc w:val="center"/>
+        <w:tblCellMar>
+          <w:top w:w="57" w:type="dxa"/>
+          <w:bottom w:w="57" w:type="dxa"/>
+        </w:tblCellMar>
+        <w:tblLook w:val="04A0" w:firstRow="1" w:lastRow="0" w:firstColumn="1" w:lastColumn="0" w:noHBand="0" w:noVBand="1"/>
+      </w:tblPr>
+      <w:tblGrid>
+        <w:gridCol w:w="3279"/>
+        <w:gridCol w:w="5783"/>
+      </w:tblGrid>
+      <w:tr>
+        <w:trPr>
+          <w:jc w:val="center"/>
+        </w:trPr>
+        <w:tc>
+          <w:tcPr>
+            <w:tcW w:w="3279" w:type="dxa"/>
+          </w:tcPr>
+          <w:p>
+            <w:r>
+              <w:t>Code</w:t>
+            </w:r>
+          </w:p>
+        </w:tc>
+        <w:tc>
+          <w:tcPr>
+            <w:tcW w:w="5783" w:type="dxa"/>
+          </w:tcPr>
+          <w:p>
+            <w:r>
+              <w:t>Erklärung</w:t>
+            </w:r>
+          </w:p>
+        </w:tc>
+      </w:tr>
+      <w:tr>
+        <w:trPr>
+          <w:jc w:val="center"/>
+        </w:trPr>
+        <w:tc>
+          <w:tcPr>
+            <w:tcW w:w="3279" w:type="dxa"/>
+          </w:tcPr>
+          <w:p>
+            <w:pPr>
+              <w:rPr>
+                <w:noProof/>
+              </w:rPr>
+            </w:pPr>
+            <w:r>
+              <w:rPr>
+                <w:noProof/>
+              </w:rPr>
+              <w:drawing>
+                <wp:inline distT="0" distB="0" distL="0" distR="0" wp14:anchorId="7E506AAF" wp14:editId="08DBFA8C">
+                  <wp:extent cx="1945005" cy="1038044"/>
+                  <wp:effectExtent l="0" t="0" r="0" b="0"/>
+                  <wp:docPr id="519213044" name="Picture 1" descr="A screenshot of a chat&#10;&#10;Description automatically generated"/>
+                  <wp:cNvGraphicFramePr>
+                    <a:graphicFrameLocks xmlns:a="http://schemas.openxmlformats.org/drawingml/2006/main" noChangeAspect="1"/>
+                  </wp:cNvGraphicFramePr>
+                  <a:graphic xmlns:a="http://schemas.openxmlformats.org/drawingml/2006/main">
+                    <a:graphicData uri="http://schemas.openxmlformats.org/drawingml/2006/picture">
+                      <pic:pic xmlns:pic="http://schemas.openxmlformats.org/drawingml/2006/picture">
+                        <pic:nvPicPr>
+                          <pic:cNvPr id="519213044" name="Picture 1" descr="A screenshot of a chat&#10;&#10;Description automatically generated"/>
+                          <pic:cNvPicPr/>
+                        </pic:nvPicPr>
+                        <pic:blipFill rotWithShape="1">
+                          <a:blip r:embed="rId17"/>
+                          <a:srcRect l="5985"/>
+                          <a:stretch/>
+                        </pic:blipFill>
+                        <pic:spPr bwMode="auto">
+                          <a:xfrm>
+                            <a:off x="0" y="0"/>
+                            <a:ext cx="1992244" cy="1063255"/>
+                          </a:xfrm>
+                          <a:prstGeom prst="rect">
+                            <a:avLst/>
+                          </a:prstGeom>
+                          <a:ln>
+                            <a:noFill/>
+                          </a:ln>
+                          <a:extLst>
+                            <a:ext uri="{53640926-AAD7-44D8-BBD7-CCE9431645EC}">
+                              <a14:shadowObscured xmlns:a14="http://schemas.microsoft.com/office/drawing/2010/main"/>
+                            </a:ext>
+                          </a:extLst>
+                        </pic:spPr>
+                      </pic:pic>
+                    </a:graphicData>
+                  </a:graphic>
+                </wp:inline>
+              </w:drawing>
+            </w:r>
+          </w:p>
+        </w:tc>
+        <w:tc>
+          <w:tcPr>
+            <w:tcW w:w="5783" w:type="dxa"/>
+          </w:tcPr>
+          <w:p/>
+        </w:tc>
+      </w:tr>
+      <w:tr>
+        <w:trPr>
+          <w:jc w:val="center"/>
+        </w:trPr>
+        <w:tc>
+          <w:tcPr>
+            <w:tcW w:w="3279" w:type="dxa"/>
+          </w:tcPr>
+          <w:p>
+            <w:pPr>
+              <w:rPr>
+                <w:noProof/>
+              </w:rPr>
+            </w:pPr>
+            <w:r>
+              <w:rPr>
+                <w:noProof/>
+              </w:rPr>
+              <w:drawing>
+                <wp:inline distT="0" distB="0" distL="0" distR="0" wp14:anchorId="6D764554" wp14:editId="27B5E9ED">
+                  <wp:extent cx="1781175" cy="1695450"/>
+                  <wp:effectExtent l="0" t="0" r="9525" b="0"/>
+                  <wp:docPr id="2090318222" name="Picture 1" descr="A screenshot of a chat&#10;&#10;Description automatically generated"/>
+                  <wp:cNvGraphicFramePr>
+                    <a:graphicFrameLocks xmlns:a="http://schemas.openxmlformats.org/drawingml/2006/main" noChangeAspect="1"/>
+                  </wp:cNvGraphicFramePr>
+                  <a:graphic xmlns:a="http://schemas.openxmlformats.org/drawingml/2006/main">
+                    <a:graphicData uri="http://schemas.openxmlformats.org/drawingml/2006/picture">
+                      <pic:pic xmlns:pic="http://schemas.openxmlformats.org/drawingml/2006/picture">
+                        <pic:nvPicPr>
+                          <pic:cNvPr id="2090318222" name="Picture 1" descr="A screenshot of a chat&#10;&#10;Description automatically generated"/>
+                          <pic:cNvPicPr/>
+                        </pic:nvPicPr>
+                        <pic:blipFill rotWithShape="1">
+                          <a:blip r:embed="rId18"/>
+                          <a:srcRect l="4592"/>
+                          <a:stretch/>
+                        </pic:blipFill>
+                        <pic:spPr bwMode="auto">
+                          <a:xfrm>
+                            <a:off x="0" y="0"/>
+                            <a:ext cx="1781424" cy="1695687"/>
+                          </a:xfrm>
+                          <a:prstGeom prst="rect">
+                            <a:avLst/>
+                          </a:prstGeom>
+                          <a:ln>
+                            <a:noFill/>
+                          </a:ln>
+                          <a:extLst>
+                            <a:ext uri="{53640926-AAD7-44D8-BBD7-CCE9431645EC}">
+                              <a14:shadowObscured xmlns:a14="http://schemas.microsoft.com/office/drawing/2010/main"/>
+                            </a:ext>
+                          </a:extLst>
+                        </pic:spPr>
+                      </pic:pic>
+                    </a:graphicData>
+                  </a:graphic>
+                </wp:inline>
+              </w:drawing>
+            </w:r>
+          </w:p>
+        </w:tc>
+        <w:tc>
+          <w:tcPr>
+            <w:tcW w:w="5783" w:type="dxa"/>
+          </w:tcPr>
+          <w:p/>
+        </w:tc>
+      </w:tr>
+    </w:tbl>
+    <w:p>
+      <w:pPr>
+        <w:rPr>
+          <w:b/>
+          <w:bCs/>
+          <w:sz w:val="28"/>
+          <w:szCs w:val="28"/>
+        </w:rPr>
+      </w:pPr>
+    </w:p>
+    <w:p>
+      <w:pPr>
+        <w:pStyle w:val="ListParagraph"/>
+        <w:numPr>
+          <w:ilvl w:val="0"/>
+          <w:numId w:val="3"/>
+        </w:numPr>
+        <w:rPr>
+          <w:b/>
+          <w:bCs/>
+          <w:sz w:val="28"/>
+          <w:szCs w:val="28"/>
+        </w:rPr>
+      </w:pPr>
+      <w:proofErr w:type="spellStart"/>
+      <w:r>
+        <w:rPr>
+          <w:sz w:val="28"/>
+          <w:szCs w:val="28"/>
+        </w:rPr>
+        <w:t>Lies</w:t>
+      </w:r>
+      <w:proofErr w:type="spellEnd"/>
+      <w:r>
+        <w:rPr>
+          <w:sz w:val="28"/>
+          <w:szCs w:val="28"/>
+        </w:rPr>
+        <w:t xml:space="preserve"> dir die folgenden Erklärungen durch und fülle die Blöcke entsprechend aus, bzw. zeichne die Blöcke selbst grob.</w:t>
+      </w:r>
+    </w:p>
+    <w:tbl>
+      <w:tblPr>
+        <w:tblStyle w:val="TableGrid"/>
+        <w:tblW w:w="0" w:type="auto"/>
+        <w:jc w:val="center"/>
+        <w:tblCellMar>
+          <w:top w:w="57" w:type="dxa"/>
+          <w:bottom w:w="57" w:type="dxa"/>
+        </w:tblCellMar>
+        <w:tblLook w:val="04A0" w:firstRow="1" w:lastRow="0" w:firstColumn="1" w:lastColumn="0" w:noHBand="0" w:noVBand="1"/>
+      </w:tblPr>
+      <w:tblGrid>
+        <w:gridCol w:w="3816"/>
+        <w:gridCol w:w="5246"/>
+      </w:tblGrid>
+      <w:tr>
+        <w:trPr>
+          <w:jc w:val="center"/>
+        </w:trPr>
+        <w:tc>
+          <w:tcPr>
+            <w:tcW w:w="3816" w:type="dxa"/>
+          </w:tcPr>
+          <w:p>
+            <w:r>
+              <w:t>Code</w:t>
+            </w:r>
+          </w:p>
+        </w:tc>
+        <w:tc>
+          <w:tcPr>
+            <w:tcW w:w="5246" w:type="dxa"/>
+          </w:tcPr>
+          <w:p>
+            <w:r>
+              <w:t>Erklärung</w:t>
+            </w:r>
+          </w:p>
+        </w:tc>
+      </w:tr>
+      <w:tr>
+        <w:trPr>
+          <w:jc w:val="center"/>
+        </w:trPr>
+        <w:tc>
+          <w:tcPr>
+            <w:tcW w:w="3816" w:type="dxa"/>
+          </w:tcPr>
+          <w:p>
+            <w:pPr>
+              <w:rPr>
+                <w:noProof/>
+              </w:rPr>
+            </w:pPr>
+            <w:r>
+              <w:rPr>
+                <w:noProof/>
+              </w:rPr>
+              <w:drawing>
+                <wp:inline distT="0" distB="0" distL="0" distR="0" wp14:anchorId="7C48DDD0" wp14:editId="7A279157">
+                  <wp:extent cx="2276793" cy="981212"/>
+                  <wp:effectExtent l="0" t="0" r="9525" b="9525"/>
+                  <wp:docPr id="583725044" name="Picture 1" descr="A screenshot of a computer&#10;&#10;Description automatically generated"/>
+                  <wp:cNvGraphicFramePr>
+                    <a:graphicFrameLocks xmlns:a="http://schemas.openxmlformats.org/drawingml/2006/main" noChangeAspect="1"/>
+                  </wp:cNvGraphicFramePr>
+                  <a:graphic xmlns:a="http://schemas.openxmlformats.org/drawingml/2006/main">
+                    <a:graphicData uri="http://schemas.openxmlformats.org/drawingml/2006/picture">
+                      <pic:pic xmlns:pic="http://schemas.openxmlformats.org/drawingml/2006/picture">
+                        <pic:nvPicPr>
+                          <pic:cNvPr id="583725044" name="Picture 1" descr="A screenshot of a computer&#10;&#10;Description automatically generated"/>
+                          <pic:cNvPicPr/>
+                        </pic:nvPicPr>
+                        <pic:blipFill>
+                          <a:blip r:embed="rId19"/>
+                          <a:stretch>
+                            <a:fillRect/>
+                          </a:stretch>
+                        </pic:blipFill>
+                        <pic:spPr>
+                          <a:xfrm>
+                            <a:off x="0" y="0"/>
+                            <a:ext cx="2276793" cy="981212"/>
+                          </a:xfrm>
+                          <a:prstGeom prst="rect">
+                            <a:avLst/>
+                          </a:prstGeom>
+                        </pic:spPr>
+                      </pic:pic>
+                    </a:graphicData>
+                  </a:graphic>
+                </wp:inline>
+              </w:drawing>
+            </w:r>
+          </w:p>
+        </w:tc>
+        <w:tc>
+          <w:tcPr>
+            <w:tcW w:w="5246" w:type="dxa"/>
+          </w:tcPr>
+          <w:p>
+            <w:r>
+              <w:t>Wenn die Farbe Grau berührt wird, Sage „Hallo“ für 9 Sekunden</w:t>
+            </w:r>
+          </w:p>
+        </w:tc>
+      </w:tr>
+      <w:tr>
+        <w:trPr>
+          <w:jc w:val="center"/>
+        </w:trPr>
+        <w:tc>
+          <w:tcPr>
+            <w:tcW w:w="3816" w:type="dxa"/>
+          </w:tcPr>
+          <w:p>
+            <w:pPr>
+              <w:rPr>
+                <w:noProof/>
+              </w:rPr>
+            </w:pPr>
+          </w:p>
+        </w:tc>
+        <w:tc>
+          <w:tcPr>
+            <w:tcW w:w="5246" w:type="dxa"/>
+          </w:tcPr>
+          <w:p>
+            <w:r>
+              <w:t>- Schalte den Malstift an</w:t>
+            </w:r>
+          </w:p>
+          <w:p>
+            <w:r>
+              <w:t xml:space="preserve">- zeichne </w:t>
+            </w:r>
+            <w:r>
+              <w:t>fünf</w:t>
+            </w:r>
+            <w:r>
+              <w:t xml:space="preserve"> Mal </w:t>
+            </w:r>
+            <w:r>
+              <w:t xml:space="preserve">einen </w:t>
+            </w:r>
+            <w:r>
+              <w:t>100</w:t>
+            </w:r>
+            <w:r>
+              <w:t>-er</w:t>
+            </w:r>
+            <w:r>
+              <w:t xml:space="preserve"> Schritt und anschließend </w:t>
+            </w:r>
+            <w:r>
+              <w:t>72</w:t>
+            </w:r>
+            <w:r>
+              <w:t xml:space="preserve"> Grad Rechtsdrehung</w:t>
+            </w:r>
+          </w:p>
+          <w:p/>
+          <w:p/>
+          <w:p/>
+          <w:p>
+            <w:pPr>
+              <w:rPr>
+                <w:i/>
+                <w:iCs/>
+                <w:color w:val="808080" w:themeColor="background1" w:themeShade="80"/>
+                <w:sz w:val="18"/>
+                <w:szCs w:val="18"/>
+              </w:rPr>
+            </w:pPr>
+          </w:p>
+          <w:p>
+            <w:pPr>
+              <w:rPr>
+                <w:i/>
+                <w:iCs/>
+                <w:color w:val="808080" w:themeColor="background1" w:themeShade="80"/>
+                <w:sz w:val="18"/>
+                <w:szCs w:val="18"/>
+              </w:rPr>
+            </w:pPr>
+          </w:p>
+          <w:p>
+            <w:pPr>
+              <w:rPr>
+                <w:i/>
+                <w:iCs/>
+                <w:color w:val="808080" w:themeColor="background1" w:themeShade="80"/>
+                <w:sz w:val="18"/>
+                <w:szCs w:val="18"/>
+              </w:rPr>
+            </w:pPr>
+          </w:p>
+          <w:p>
+            <w:pPr>
+              <w:rPr>
+                <w:i/>
+                <w:iCs/>
+                <w:color w:val="808080" w:themeColor="background1" w:themeShade="80"/>
+                <w:sz w:val="18"/>
+                <w:szCs w:val="18"/>
+              </w:rPr>
+            </w:pPr>
+          </w:p>
+          <w:p>
+            <w:pPr>
+              <w:rPr>
+                <w:i/>
+                <w:iCs/>
+                <w:color w:val="808080" w:themeColor="background1" w:themeShade="80"/>
+                <w:sz w:val="18"/>
+                <w:szCs w:val="18"/>
+              </w:rPr>
+            </w:pPr>
+          </w:p>
+          <w:p>
+            <w:r>
+              <w:t xml:space="preserve"> </w:t>
+            </w:r>
+          </w:p>
+        </w:tc>
+      </w:tr>
+    </w:tbl>
+    <w:p>
+      <w:pPr>
+        <w:rPr>
+          <w:bCs/>
+        </w:rPr>
+      </w:pPr>
+    </w:p>
+    <w:p>
+      <w:pPr>
+        <w:pStyle w:val="ListParagraph"/>
+        <w:numPr>
+          <w:ilvl w:val="0"/>
+          <w:numId w:val="3"/>
+        </w:numPr>
+        <w:rPr>
+          <w:bCs/>
+        </w:rPr>
+      </w:pPr>
+      <w:r>
+        <w:rPr>
+          <w:bCs/>
+        </w:rPr>
+        <w:lastRenderedPageBreak/>
+        <w:t xml:space="preserve">Was </w:t>
+      </w:r>
+      <w:r>
+        <w:rPr>
+          <w:bCs/>
+        </w:rPr>
+        <w:t xml:space="preserve">macht die Figur im zweiten Code in Aufgabe a) </w:t>
+      </w:r>
+      <w:r>
+        <w:rPr>
+          <w:bCs/>
+        </w:rPr>
+        <w:t>im Endeffekt?</w:t>
+      </w:r>
+    </w:p>
+    <w:p>
+      <w:pPr>
+        <w:pStyle w:val="ListParagraph"/>
+        <w:numPr>
+          <w:ilvl w:val="0"/>
+          <w:numId w:val="3"/>
+        </w:numPr>
+        <w:rPr>
+          <w:bCs/>
+        </w:rPr>
+      </w:pPr>
+      <w:r>
+        <w:rPr>
+          <w:bCs/>
+        </w:rPr>
+        <w:t>Wie sieht die Zeichnung aus, die beim zweiten Code von Aufgabe b) herauskommt?</w:t>
+      </w:r>
+    </w:p>
+    <w:p>
+      <w:pPr>
+        <w:rPr>
+          <w:bCs/>
+        </w:rPr>
+      </w:pPr>
+    </w:p>
+    <w:p>
+      <w:pPr>
+        <w:rPr>
+          <w:bCs/>
+        </w:rPr>
+      </w:pPr>
+    </w:p>
+    <w:p>
+      <w:pPr>
+        <w:rPr>
+          <w:b/>
+          <w:bCs/>
+        </w:rPr>
+      </w:pPr>
+      <w:r>
+        <w:rPr>
+          <w:b/>
+          <w:bCs/>
+        </w:rPr>
+        <w:t>Aufgabe 5:</w:t>
+      </w:r>
+    </w:p>
+    <w:p>
+      <w:r>
+        <w:t xml:space="preserve">Dieses Flussdiagramm beschreibt einen typischen </w:t>
+      </w:r>
+      <w:r>
+        <w:t>(</w:t>
+      </w:r>
+      <w:r>
+        <w:t>Schul</w:t>
+      </w:r>
+      <w:r>
+        <w:t>-)</w:t>
+      </w:r>
+      <w:r>
+        <w:t>tag:</w:t>
+      </w:r>
+    </w:p>
+    <w:p>
+      <w:r>
+        <w:rPr>
+          <w:noProof/>
+        </w:rPr>
+        <mc:AlternateContent>
+          <mc:Choice Requires="wps">
+            <w:drawing>
+              <wp:anchor distT="0" distB="0" distL="114300" distR="114300" simplePos="0" relativeHeight="251659264" behindDoc="0" locked="0" layoutInCell="1" allowOverlap="1" wp14:anchorId="2F2B43CF" wp14:editId="1EFE8535">
+                <wp:simplePos x="0" y="0"/>
+                <wp:positionH relativeFrom="column">
+                  <wp:posOffset>1642110</wp:posOffset>
+                </wp:positionH>
+                <wp:positionV relativeFrom="paragraph">
+                  <wp:posOffset>1011555</wp:posOffset>
+                </wp:positionV>
+                <wp:extent cx="255270" cy="1158240"/>
+                <wp:effectExtent l="0" t="0" r="11430" b="22860"/>
+                <wp:wrapNone/>
+                <wp:docPr id="1378794582" name="Right Brace 2"/>
+                <wp:cNvGraphicFramePr/>
+                <a:graphic xmlns:a="http://schemas.openxmlformats.org/drawingml/2006/main">
+                  <a:graphicData uri="http://schemas.microsoft.com/office/word/2010/wordprocessingShape">
+                    <wps:wsp>
+                      <wps:cNvSpPr/>
+                      <wps:spPr>
+                        <a:xfrm>
+                          <a:off x="0" y="0"/>
+                          <a:ext cx="255270" cy="1158240"/>
+                        </a:xfrm>
+                        <a:prstGeom prst="rightBrace">
+                          <a:avLst>
+                            <a:gd name="adj1" fmla="val 33706"/>
+                            <a:gd name="adj2" fmla="val 50000"/>
+                          </a:avLst>
+                        </a:prstGeom>
+                      </wps:spPr>
+                      <wps:style>
+                        <a:lnRef idx="1">
+                          <a:schemeClr val="dk1"/>
+                        </a:lnRef>
+                        <a:fillRef idx="0">
+                          <a:schemeClr val="dk1"/>
+                        </a:fillRef>
+                        <a:effectRef idx="0">
+                          <a:schemeClr val="dk1"/>
+                        </a:effectRef>
+                        <a:fontRef idx="minor">
+                          <a:schemeClr val="tx1"/>
+                        </a:fontRef>
+                      </wps:style>
+                      <wps:bodyPr rot="0" spcFirstLastPara="0" vertOverflow="overflow" horzOverflow="overflow" vert="horz" wrap="square" lIns="91440" tIns="45720" rIns="91440" bIns="45720" numCol="1" spcCol="0" rtlCol="0" fromWordArt="0" anchor="ctr" anchorCtr="0" forceAA="0" compatLnSpc="1">
+                        <a:prstTxWarp prst="textNoShape">
+                          <a:avLst/>
+                        </a:prstTxWarp>
+                        <a:noAutofit/>
+                      </wps:bodyPr>
+                    </wps:wsp>
+                  </a:graphicData>
+                </a:graphic>
+                <wp14:sizeRelH relativeFrom="margin">
+                  <wp14:pctWidth>0</wp14:pctWidth>
+                </wp14:sizeRelH>
+                <wp14:sizeRelV relativeFrom="margin">
+                  <wp14:pctHeight>0</wp14:pctHeight>
+                </wp14:sizeRelV>
+              </wp:anchor>
+            </w:drawing>
+          </mc:Choice>
+          <mc:Fallback>
+            <w:pict>
+              <v:shapetype w14:anchorId="159D5169" id="_x0000_t88" coordsize="21600,21600" o:spt="88" adj="1800,10800" path="m,qx10800@0l10800@2qy21600@11,10800@3l10800@1qy,21600e" filled="f">
+                <v:formulas>
+                  <v:f eqn="val #0"/>
+                  <v:f eqn="sum 21600 0 #0"/>
+                  <v:f eqn="sum #1 0 #0"/>
+                  <v:f eqn="sum #1 #0 0"/>
+                  <v:f eqn="prod #0 9598 32768"/>
+                  <v:f eqn="sum 21600 0 @4"/>
+                  <v:f eqn="sum 21600 0 #1"/>
+                  <v:f eqn="min #1 @6"/>
+                  <v:f eqn="prod @7 1 2"/>
+                  <v:f eqn="prod #0 2 1"/>
+                  <v:f eqn="sum 21600 0 @9"/>
+                  <v:f eqn="val #1"/>
+                </v:formulas>
+                <v:path arrowok="t" o:connecttype="custom" o:connectlocs="0,0;21600,@11;0,21600" textboxrect="0,@4,7637,@5"/>
+                <v:handles>
+                  <v:h position="center,#0" yrange="0,@8"/>
+                  <v:h position="bottomRight,#1" yrange="@9,@10"/>
+                </v:handles>
+              </v:shapetype>
+              <v:shape id="Right Brace 2" o:spid="_x0000_s1026" type="#_x0000_t88" style="position:absolute;margin-left:129.3pt;margin-top:79.65pt;width:20.1pt;height:91.2pt;z-index:251659264;visibility:visible;mso-wrap-style:square;mso-width-percent:0;mso-height-percent:0;mso-wrap-distance-left:9pt;mso-wrap-distance-top:0;mso-wrap-distance-right:9pt;mso-wrap-distance-bottom:0;mso-position-horizontal:absolute;mso-position-horizontal-relative:text;mso-position-vertical:absolute;mso-position-vertical-relative:text;mso-width-percent:0;mso-height-percent:0;mso-width-relative:margin;mso-height-relative:margin;v-text-anchor:middle" o:gfxdata="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" adj="1605" strokecolor="black [3200]" strokeweight=".5pt">
+                <v:stroke joinstyle="miter"/>
+              </v:shape>
+            </w:pict>
+          </mc:Fallback>
+        </mc:AlternateContent>
+      </w:r>
+      <w:r>
+        <w:rPr>
+          <w:noProof/>
+        </w:rPr>
+        <w:drawing>
+          <wp:inline distT="0" distB="0" distL="0" distR="0" wp14:anchorId="706094B4" wp14:editId="1B155355">
+            <wp:extent cx="4370070" cy="4237885"/>
+            <wp:effectExtent l="0" t="0" r="0" b="0"/>
+            <wp:docPr id="1299616424" name="Picture 1" descr="A screenshot of a computer screen&#10;&#10;Description automatically generated"/>
+            <wp:cNvGraphicFramePr>
+              <a:graphicFrameLocks xmlns:a="http://schemas.openxmlformats.org/drawingml/2006/main" noChangeAspect="1"/>
+            </wp:cNvGraphicFramePr>
+            <a:graphic xmlns:a="http://schemas.openxmlformats.org/drawingml/2006/main">
+              <a:graphicData uri="http://schemas.openxmlformats.org/drawingml/2006/picture">
+                <pic:pic xmlns:pic="http://schemas.openxmlformats.org/drawingml/2006/picture">
+                  <pic:nvPicPr>
+                    <pic:cNvPr id="1299616424" name="Picture 1" descr="A screenshot of a computer screen&#10;&#10;Description automatically generated"/>
+                    <pic:cNvPicPr>
+                      <a:picLocks noChangeAspect="1" noChangeArrowheads="1"/>
+                    </pic:cNvPicPr>
+                  </pic:nvPicPr>
+                  <pic:blipFill>
+                    <a:blip r:embed="rId20">
+                      <a:extLst>
+                        <a:ext uri="{28A0092B-C50C-407E-A947-70E740481C1C}">
+                          <a14:useLocalDpi xmlns:a14="http://schemas.microsoft.com/office/drawing/2010/main" val="0"/>
+                        </a:ext>
+                      </a:extLst>
+                    </a:blip>
+                    <a:srcRect/>
+                    <a:stretch>
+                      <a:fillRect/>
+                    </a:stretch>
+                  </pic:blipFill>
+                  <pic:spPr bwMode="auto">
+                    <a:xfrm>
+                      <a:off x="0" y="0"/>
+                      <a:ext cx="4387470" cy="4254759"/>
+                    </a:xfrm>
+                    <a:prstGeom prst="rect">
+                      <a:avLst/>
+                    </a:prstGeom>
+                    <a:noFill/>
+                    <a:ln>
+                      <a:noFill/>
+                    </a:ln>
+                  </pic:spPr>
+                </pic:pic>
+              </a:graphicData>
+            </a:graphic>
+          </wp:inline>
+        </w:drawing>
+      </w:r>
+      <w:r>
+        <w:br/>
+      </w:r>
+    </w:p>
+    <w:p>
+      <w:pPr>
+        <w:pStyle w:val="ListParagraph"/>
+        <w:numPr>
+          <w:ilvl w:val="0"/>
+          <w:numId w:val="5"/>
+        </w:numPr>
+      </w:pPr>
+      <w:r>
+        <w:t xml:space="preserve">Ich habe dieses Flussdiagramm leider gestern viel zu spät geschrieben und habe deshalb </w:t>
+      </w:r>
+      <w:r>
+        <w:rPr>
+          <w:i/>
+          <w:iCs/>
+        </w:rPr>
+        <w:t>fünf</w:t>
+      </w:r>
+      <w:r>
+        <w:t xml:space="preserve"> Fehler gemacht, kannst du mir helfen, sie zu finden?</w:t>
+      </w:r>
+    </w:p>
+    <w:p>
+      <w:pPr>
+        <w:pStyle w:val="ListParagraph"/>
+        <w:numPr>
+          <w:ilvl w:val="0"/>
+          <w:numId w:val="5"/>
+        </w:numPr>
+      </w:pPr>
+      <w:r>
+        <w:t>Wie viele Startelemente darf es geben? Wie viele Endelemente?</w:t>
+      </w:r>
+    </w:p>
+    <w:p>
+      <w:pPr>
+        <w:pStyle w:val="ListParagraph"/>
+        <w:numPr>
+          <w:ilvl w:val="0"/>
+          <w:numId w:val="5"/>
+        </w:numPr>
+      </w:pPr>
+      <w:r>
+        <w:t>Wie nennt man die Abfolge mehrerer Anweisungen, die mit einer Klammer</w:t>
+      </w:r>
+      <w:r>
+        <w:t xml:space="preserve"> </w:t>
+      </w:r>
+      <w:r>
+        <w:rPr>
+          <w:i/>
+          <w:iCs/>
+        </w:rPr>
+        <w:t>}</w:t>
+      </w:r>
+      <w:r>
+        <w:t xml:space="preserve"> markiert ist?</w:t>
+      </w:r>
+    </w:p>
     <w:sectPr>
+      <w:headerReference w:type="even" r:id="rId21"/>
+      <w:headerReference w:type="default" r:id="rId22"/>
+      <w:footerReference w:type="even" r:id="rId23"/>
+      <w:footerReference w:type="default" r:id="rId24"/>
+      <w:headerReference w:type="first" r:id="rId25"/>
+      <w:footerReference w:type="first" r:id="rId26"/>
       <w:pgSz w:w="11906" w:h="16838"/>
       <w:pgMar w:top="720" w:right="720" w:bottom="720" w:left="720" w:header="708" w:footer="708" w:gutter="0"/>
       <w:cols w:space="708"/>
@@ -711,6 +1779,140 @@
 </w:endnotes>
 </file>
 
+<file path=word/footer1.xml><?xml version="1.0" encoding="utf-8"?>
+<w:ftr xmlns:wpc="http://schemas.microsoft.com/office/word/2010/wordprocessingCanvas" xmlns:cx="http://schemas.microsoft.com/office/drawing/2014/chartex" xmlns:cx1="http://schemas.microsoft.com/office/drawing/2015/9/8/chartex" xmlns:cx2="http://schemas.microsoft.com/office/drawing/2015/10/21/chartex" xmlns:cx3="http://schemas.microsoft.com/office/drawing/2016/5/9/chartex" xmlns:cx4="http://schemas.microsoft.com/office/drawing/2016/5/10/chartex" xmlns:cx5="http://schemas.microsoft.com/office/drawing/2016/5/11/chartex" xmlns:cx6="http://schemas.microsoft.com/office/drawing/2016/5/12/chartex" xmlns:cx7="http://schemas.microsoft.com/office/drawing/2016/5/13/chartex" xmlns:cx8="http://schemas.microsoft.com/office/drawing/2016/5/14/chartex" xmlns:mc="http://schemas.openxmlformats.org/markup-compatibility/2006" xmlns:aink="http://schemas.microsoft.com/office/drawing/2016/ink" xmlns:am3d="http://schemas.microsoft.com/office/drawing/2017/model3d" xmlns:o="urn:schemas-microsoft-com:office:office" xmlns:oel="http://schemas.microsoft.com/office/2019/extlst" xmlns:r="http://schemas.openxmlformats.org/officeDocument/2006/relationships" xmlns:m="http://schemas.openxmlformats.org/officeDocument/2006/math" xmlns:v="urn:schemas-microsoft-com:vml" xmlns:wp14="http://schemas.microsoft.com/office/word/2010/wordprocessingDrawing" xmlns:wp="http://schemas.openxmlformats.org/drawingml/2006/wordprocessingDrawing" xmlns:w10="urn:schemas-microsoft-com:office:word" xmlns:w="http://schemas.openxmlformats.org/wordprocessingml/2006/main" xmlns:w14="http://schemas.microsoft.com/office/word/2010/wordml" xmlns:w15="http://schemas.microsoft.com/office/word/2012/wordml" xmlns:w16cex="http://schemas.microsoft.com/office/word/2018/wordml/cex" xmlns:w16cid="http://schemas.microsoft.com/office/word/2016/wordml/cid" xmlns:w16="http://schemas.microsoft.com/office/word/2018/wordml" xmlns:w16du="http://schemas.microsoft.com/office/word/2023/wordml/word16du" xmlns:w16sdtdh="http://schemas.microsoft.com/office/word/2020/wordml/sdtdatahash" xmlns:w16se="http://schemas.microsoft.com/office/word/2015/wordml/symex" xmlns:wpg="http://schemas.microsoft.com/office/word/2010/wordprocessingGroup" xmlns:wpi="http://schemas.microsoft.com/office/word/2010/wordprocessingInk" xmlns:wne="http://schemas.microsoft.com/office/word/2006/wordml" xmlns:wps="http://schemas.microsoft.com/office/word/2010/wordprocessingShape" mc:Ignorable="w14 w15 w16se w16cid w16 w16cex w16sdtdh w16du wp14">
+  <w:p>
+    <w:pPr>
+      <w:pStyle w:val="Footer"/>
+    </w:pPr>
+  </w:p>
+</w:ftr>
+</file>
+
+<file path=word/footer2.xml><?xml version="1.0" encoding="utf-8"?>
+<w:ftr xmlns:wpc="http://schemas.microsoft.com/office/word/2010/wordprocessingCanvas" xmlns:cx="http://schemas.microsoft.com/office/drawing/2014/chartex" xmlns:cx1="http://schemas.microsoft.com/office/drawing/2015/9/8/chartex" xmlns:cx2="http://schemas.microsoft.com/office/drawing/2015/10/21/chartex" xmlns:cx3="http://schemas.microsoft.com/office/drawing/2016/5/9/chartex" xmlns:cx4="http://schemas.microsoft.com/office/drawing/2016/5/10/chartex" xmlns:cx5="http://schemas.microsoft.com/office/drawing/2016/5/11/chartex" xmlns:cx6="http://schemas.microsoft.com/office/drawing/2016/5/12/chartex" xmlns:cx7="http://schemas.microsoft.com/office/drawing/2016/5/13/chartex" xmlns:cx8="http://schemas.microsoft.com/office/drawing/2016/5/14/chartex" xmlns:mc="http://schemas.openxmlformats.org/markup-compatibility/2006" xmlns:aink="http://schemas.microsoft.com/office/drawing/2016/ink" xmlns:am3d="http://schemas.microsoft.com/office/drawing/2017/model3d" xmlns:o="urn:schemas-microsoft-com:office:office" xmlns:oel="http://schemas.microsoft.com/office/2019/extlst" xmlns:r="http://schemas.openxmlformats.org/officeDocument/2006/relationships" xmlns:m="http://schemas.openxmlformats.org/officeDocument/2006/math" xmlns:v="urn:schemas-microsoft-com:vml" xmlns:wp14="http://schemas.microsoft.com/office/word/2010/wordprocessingDrawing" xmlns:wp="http://schemas.openxmlformats.org/drawingml/2006/wordprocessingDrawing" xmlns:w10="urn:schemas-microsoft-com:office:word" xmlns:w="http://schemas.openxmlformats.org/wordprocessingml/2006/main" xmlns:w14="http://schemas.microsoft.com/office/word/2010/wordml" xmlns:w15="http://schemas.microsoft.com/office/word/2012/wordml" xmlns:w16cex="http://schemas.microsoft.com/office/word/2018/wordml/cex" xmlns:w16cid="http://schemas.microsoft.com/office/word/2016/wordml/cid" xmlns:w16="http://schemas.microsoft.com/office/word/2018/wordml" xmlns:w16du="http://schemas.microsoft.com/office/word/2023/wordml/word16du" xmlns:w16sdtdh="http://schemas.microsoft.com/office/word/2020/wordml/sdtdatahash" xmlns:w16se="http://schemas.microsoft.com/office/word/2015/wordml/symex" xmlns:wpg="http://schemas.microsoft.com/office/word/2010/wordprocessingGroup" xmlns:wpi="http://schemas.microsoft.com/office/word/2010/wordprocessingInk" xmlns:wne="http://schemas.microsoft.com/office/word/2006/wordml" xmlns:wps="http://schemas.microsoft.com/office/word/2010/wordprocessingShape" mc:Ignorable="w14 w15 w16se w16cid w16 w16cex w16sdtdh w16du wp14">
+  <w:sdt>
+    <w:sdtPr>
+      <w:id w:val="-1026635905"/>
+      <w:docPartObj>
+        <w:docPartGallery w:val="Page Numbers (Bottom of Page)"/>
+        <w:docPartUnique/>
+      </w:docPartObj>
+    </w:sdtPr>
+    <w:sdtContent>
+      <w:sdt>
+        <w:sdtPr>
+          <w:id w:val="-1769616900"/>
+          <w:docPartObj>
+            <w:docPartGallery w:val="Page Numbers (Top of Page)"/>
+            <w:docPartUnique/>
+          </w:docPartObj>
+        </w:sdtPr>
+        <w:sdtContent>
+          <w:p>
+            <w:pPr>
+              <w:pStyle w:val="Footer"/>
+              <w:jc w:val="right"/>
+            </w:pPr>
+            <w:r>
+              <w:t xml:space="preserve">Seite </w:t>
+            </w:r>
+            <w:r>
+              <w:rPr>
+                <w:b/>
+                <w:bCs/>
+              </w:rPr>
+              <w:fldChar w:fldCharType="begin"/>
+            </w:r>
+            <w:r>
+              <w:rPr>
+                <w:b/>
+                <w:bCs/>
+              </w:rPr>
+              <w:instrText>PAGE</w:instrText>
+            </w:r>
+            <w:r>
+              <w:rPr>
+                <w:b/>
+                <w:bCs/>
+              </w:rPr>
+              <w:fldChar w:fldCharType="separate"/>
+            </w:r>
+            <w:r>
+              <w:rPr>
+                <w:b/>
+                <w:bCs/>
+              </w:rPr>
+              <w:t>2</w:t>
+            </w:r>
+            <w:r>
+              <w:rPr>
+                <w:b/>
+                <w:bCs/>
+              </w:rPr>
+              <w:fldChar w:fldCharType="end"/>
+            </w:r>
+            <w:r>
+              <w:t xml:space="preserve"> von </w:t>
+            </w:r>
+            <w:r>
+              <w:rPr>
+                <w:b/>
+                <w:bCs/>
+              </w:rPr>
+              <w:fldChar w:fldCharType="begin"/>
+            </w:r>
+            <w:r>
+              <w:rPr>
+                <w:b/>
+                <w:bCs/>
+              </w:rPr>
+              <w:instrText>NUMPAGES</w:instrText>
+            </w:r>
+            <w:r>
+              <w:rPr>
+                <w:b/>
+                <w:bCs/>
+              </w:rPr>
+              <w:fldChar w:fldCharType="separate"/>
+            </w:r>
+            <w:r>
+              <w:rPr>
+                <w:b/>
+                <w:bCs/>
+              </w:rPr>
+              <w:t>2</w:t>
+            </w:r>
+            <w:r>
+              <w:rPr>
+                <w:b/>
+                <w:bCs/>
+              </w:rPr>
+              <w:fldChar w:fldCharType="end"/>
+            </w:r>
+          </w:p>
+        </w:sdtContent>
+      </w:sdt>
+    </w:sdtContent>
+  </w:sdt>
+  <w:p>
+    <w:pPr>
+      <w:pStyle w:val="Footer"/>
+    </w:pPr>
+  </w:p>
+</w:ftr>
+</file>
+
+<file path=word/footer3.xml><?xml version="1.0" encoding="utf-8"?>
+<w:ftr xmlns:wpc="http://schemas.microsoft.com/office/word/2010/wordprocessingCanvas" xmlns:cx="http://schemas.microsoft.com/office/drawing/2014/chartex" xmlns:cx1="http://schemas.microsoft.com/office/drawing/2015/9/8/chartex" xmlns:cx2="http://schemas.microsoft.com/office/drawing/2015/10/21/chartex" xmlns:cx3="http://schemas.microsoft.com/office/drawing/2016/5/9/chartex" xmlns:cx4="http://schemas.microsoft.com/office/drawing/2016/5/10/chartex" xmlns:cx5="http://schemas.microsoft.com/office/drawing/2016/5/11/chartex" xmlns:cx6="http://schemas.microsoft.com/office/drawing/2016/5/12/chartex" xmlns:cx7="http://schemas.microsoft.com/office/drawing/2016/5/13/chartex" xmlns:cx8="http://schemas.microsoft.com/office/drawing/2016/5/14/chartex" xmlns:mc="http://schemas.openxmlformats.org/markup-compatibility/2006" xmlns:aink="http://schemas.microsoft.com/office/drawing/2016/ink" xmlns:am3d="http://schemas.microsoft.com/office/drawing/2017/model3d" xmlns:o="urn:schemas-microsoft-com:office:office" xmlns:oel="http://schemas.microsoft.com/office/2019/extlst" xmlns:r="http://schemas.openxmlformats.org/officeDocument/2006/relationships" xmlns:m="http://schemas.openxmlformats.org/officeDocument/2006/math" xmlns:v="urn:schemas-microsoft-com:vml" xmlns:wp14="http://schemas.microsoft.com/office/word/2010/wordprocessingDrawing" xmlns:wp="http://schemas.openxmlformats.org/drawingml/2006/wordprocessingDrawing" xmlns:w10="urn:schemas-microsoft-com:office:word" xmlns:w="http://schemas.openxmlformats.org/wordprocessingml/2006/main" xmlns:w14="http://schemas.microsoft.com/office/word/2010/wordml" xmlns:w15="http://schemas.microsoft.com/office/word/2012/wordml" xmlns:w16cex="http://schemas.microsoft.com/office/word/2018/wordml/cex" xmlns:w16cid="http://schemas.microsoft.com/office/word/2016/wordml/cid" xmlns:w16="http://schemas.microsoft.com/office/word/2018/wordml" xmlns:w16du="http://schemas.microsoft.com/office/word/2023/wordml/word16du" xmlns:w16sdtdh="http://schemas.microsoft.com/office/word/2020/wordml/sdtdatahash" xmlns:w16se="http://schemas.microsoft.com/office/word/2015/wordml/symex" xmlns:wpg="http://schemas.microsoft.com/office/word/2010/wordprocessingGroup" xmlns:wpi="http://schemas.microsoft.com/office/word/2010/wordprocessingInk" xmlns:wne="http://schemas.microsoft.com/office/word/2006/wordml" xmlns:wps="http://schemas.microsoft.com/office/word/2010/wordprocessingShape" mc:Ignorable="w14 w15 w16se w16cid w16 w16cex w16sdtdh w16du wp14">
+  <w:p>
+    <w:pPr>
+      <w:pStyle w:val="Footer"/>
+    </w:pPr>
+  </w:p>
+</w:ftr>
+</file>
+
 <file path=word/footnotes.xml><?xml version="1.0" encoding="utf-8"?>
 <w:footnotes xmlns:wpc="http://schemas.microsoft.com/office/word/2010/wordprocessingCanvas" xmlns:cx="http://schemas.microsoft.com/office/drawing/2014/chartex" xmlns:cx1="http://schemas.microsoft.com/office/drawing/2015/9/8/chartex" xmlns:cx2="http://schemas.microsoft.com/office/drawing/2015/10/21/chartex" xmlns:cx3="http://schemas.microsoft.com/office/drawing/2016/5/9/chartex" xmlns:cx4="http://schemas.microsoft.com/office/drawing/2016/5/10/chartex" xmlns:cx5="http://schemas.microsoft.com/office/drawing/2016/5/11/chartex" xmlns:cx6="http://schemas.microsoft.com/office/drawing/2016/5/12/chartex" xmlns:cx7="http://schemas.microsoft.com/office/drawing/2016/5/13/chartex" xmlns:cx8="http://schemas.microsoft.com/office/drawing/2016/5/14/chartex" xmlns:mc="http://schemas.openxmlformats.org/markup-compatibility/2006" xmlns:aink="http://schemas.microsoft.com/office/drawing/2016/ink" xmlns:am3d="http://schemas.microsoft.com/office/drawing/2017/model3d" xmlns:o="urn:schemas-microsoft-com:office:office" xmlns:oel="http://schemas.microsoft.com/office/2019/extlst" xmlns:r="http://schemas.openxmlformats.org/officeDocument/2006/relationships" xmlns:m="http://schemas.openxmlformats.org/officeDocument/2006/math" xmlns:v="urn:schemas-microsoft-com:vml" xmlns:wp14="http://schemas.microsoft.com/office/word/2010/wordprocessingDrawing" xmlns:wp="http://schemas.openxmlformats.org/drawingml/2006/wordprocessingDrawing" xmlns:w10="urn:schemas-microsoft-com:office:word" xmlns:w="http://schemas.openxmlformats.org/wordprocessingml/2006/main" xmlns:w14="http://schemas.microsoft.com/office/word/2010/wordml" xmlns:w15="http://schemas.microsoft.com/office/word/2012/wordml" xmlns:w16cex="http://schemas.microsoft.com/office/word/2018/wordml/cex" xmlns:w16cid="http://schemas.microsoft.com/office/word/2016/wordml/cid" xmlns:w16="http://schemas.microsoft.com/office/word/2018/wordml" xmlns:w16du="http://schemas.microsoft.com/office/word/2023/wordml/word16du" xmlns:w16sdtdh="http://schemas.microsoft.com/office/word/2020/wordml/sdtdatahash" xmlns:w16se="http://schemas.microsoft.com/office/word/2015/wordml/symex" xmlns:wpg="http://schemas.microsoft.com/office/word/2010/wordprocessingGroup" xmlns:wpi="http://schemas.microsoft.com/office/word/2010/wordprocessingInk" xmlns:wne="http://schemas.microsoft.com/office/word/2006/wordml" xmlns:wps="http://schemas.microsoft.com/office/word/2010/wordprocessingShape" mc:Ignorable="w14 w15 w16se w16cid w16 w16cex w16sdtdh w16du wp14">
   <w:footnote w:type="separator" w:id="-1">
@@ -736,9 +1938,128 @@
 </w:footnotes>
 </file>
 
+<file path=word/header1.xml><?xml version="1.0" encoding="utf-8"?>
+<w:hdr xmlns:wpc="http://schemas.microsoft.com/office/word/2010/wordprocessingCanvas" xmlns:cx="http://schemas.microsoft.com/office/drawing/2014/chartex" xmlns:cx1="http://schemas.microsoft.com/office/drawing/2015/9/8/chartex" xmlns:cx2="http://schemas.microsoft.com/office/drawing/2015/10/21/chartex" xmlns:cx3="http://schemas.microsoft.com/office/drawing/2016/5/9/chartex" xmlns:cx4="http://schemas.microsoft.com/office/drawing/2016/5/10/chartex" xmlns:cx5="http://schemas.microsoft.com/office/drawing/2016/5/11/chartex" xmlns:cx6="http://schemas.microsoft.com/office/drawing/2016/5/12/chartex" xmlns:cx7="http://schemas.microsoft.com/office/drawing/2016/5/13/chartex" xmlns:cx8="http://schemas.microsoft.com/office/drawing/2016/5/14/chartex" xmlns:mc="http://schemas.openxmlformats.org/markup-compatibility/2006" xmlns:aink="http://schemas.microsoft.com/office/drawing/2016/ink" xmlns:am3d="http://schemas.microsoft.com/office/drawing/2017/model3d" xmlns:o="urn:schemas-microsoft-com:office:office" xmlns:oel="http://schemas.microsoft.com/office/2019/extlst" xmlns:r="http://schemas.openxmlformats.org/officeDocument/2006/relationships" xmlns:m="http://schemas.openxmlformats.org/officeDocument/2006/math" xmlns:v="urn:schemas-microsoft-com:vml" xmlns:wp14="http://schemas.microsoft.com/office/word/2010/wordprocessingDrawing" xmlns:wp="http://schemas.openxmlformats.org/drawingml/2006/wordprocessingDrawing" xmlns:w10="urn:schemas-microsoft-com:office:word" xmlns:w="http://schemas.openxmlformats.org/wordprocessingml/2006/main" xmlns:w14="http://schemas.microsoft.com/office/word/2010/wordml" xmlns:w15="http://schemas.microsoft.com/office/word/2012/wordml" xmlns:w16cex="http://schemas.microsoft.com/office/word/2018/wordml/cex" xmlns:w16cid="http://schemas.microsoft.com/office/word/2016/wordml/cid" xmlns:w16="http://schemas.microsoft.com/office/word/2018/wordml" xmlns:w16du="http://schemas.microsoft.com/office/word/2023/wordml/word16du" xmlns:w16sdtdh="http://schemas.microsoft.com/office/word/2020/wordml/sdtdatahash" xmlns:w16se="http://schemas.microsoft.com/office/word/2015/wordml/symex" xmlns:wpg="http://schemas.microsoft.com/office/word/2010/wordprocessingGroup" xmlns:wpi="http://schemas.microsoft.com/office/word/2010/wordprocessingInk" xmlns:wne="http://schemas.microsoft.com/office/word/2006/wordml" xmlns:wps="http://schemas.microsoft.com/office/word/2010/wordprocessingShape" mc:Ignorable="w14 w15 w16se w16cid w16 w16cex w16sdtdh w16du wp14">
+  <w:p>
+    <w:pPr>
+      <w:pStyle w:val="Header"/>
+    </w:pPr>
+  </w:p>
+</w:hdr>
+</file>
+
+<file path=word/header2.xml><?xml version="1.0" encoding="utf-8"?>
+<w:hdr xmlns:wpc="http://schemas.microsoft.com/office/word/2010/wordprocessingCanvas" xmlns:cx="http://schemas.microsoft.com/office/drawing/2014/chartex" xmlns:cx1="http://schemas.microsoft.com/office/drawing/2015/9/8/chartex" xmlns:cx2="http://schemas.microsoft.com/office/drawing/2015/10/21/chartex" xmlns:cx3="http://schemas.microsoft.com/office/drawing/2016/5/9/chartex" xmlns:cx4="http://schemas.microsoft.com/office/drawing/2016/5/10/chartex" xmlns:cx5="http://schemas.microsoft.com/office/drawing/2016/5/11/chartex" xmlns:cx6="http://schemas.microsoft.com/office/drawing/2016/5/12/chartex" xmlns:cx7="http://schemas.microsoft.com/office/drawing/2016/5/13/chartex" xmlns:cx8="http://schemas.microsoft.com/office/drawing/2016/5/14/chartex" xmlns:mc="http://schemas.openxmlformats.org/markup-compatibility/2006" xmlns:aink="http://schemas.microsoft.com/office/drawing/2016/ink" xmlns:am3d="http://schemas.microsoft.com/office/drawing/2017/model3d" xmlns:o="urn:schemas-microsoft-com:office:office" xmlns:oel="http://schemas.microsoft.com/office/2019/extlst" xmlns:r="http://schemas.openxmlformats.org/officeDocument/2006/relationships" xmlns:m="http://schemas.openxmlformats.org/officeDocument/2006/math" xmlns:v="urn:schemas-microsoft-com:vml" xmlns:wp14="http://schemas.microsoft.com/office/word/2010/wordprocessingDrawing" xmlns:wp="http://schemas.openxmlformats.org/drawingml/2006/wordprocessingDrawing" xmlns:w10="urn:schemas-microsoft-com:office:word" xmlns:w="http://schemas.openxmlformats.org/wordprocessingml/2006/main" xmlns:w14="http://schemas.microsoft.com/office/word/2010/wordml" xmlns:w15="http://schemas.microsoft.com/office/word/2012/wordml" xmlns:w16cex="http://schemas.microsoft.com/office/word/2018/wordml/cex" xmlns:w16cid="http://schemas.microsoft.com/office/word/2016/wordml/cid" xmlns:w16="http://schemas.microsoft.com/office/word/2018/wordml" xmlns:w16du="http://schemas.microsoft.com/office/word/2023/wordml/word16du" xmlns:w16sdtdh="http://schemas.microsoft.com/office/word/2020/wordml/sdtdatahash" xmlns:w16se="http://schemas.microsoft.com/office/word/2015/wordml/symex" xmlns:wpg="http://schemas.microsoft.com/office/word/2010/wordprocessingGroup" xmlns:wpi="http://schemas.microsoft.com/office/word/2010/wordprocessingInk" xmlns:wne="http://schemas.microsoft.com/office/word/2006/wordml" xmlns:wps="http://schemas.microsoft.com/office/word/2010/wordprocessingShape" mc:Ignorable="w14 w15 w16se w16cid w16 w16cex w16sdtdh w16du wp14">
+  <w:p>
+    <w:pPr>
+      <w:pStyle w:val="Header"/>
+    </w:pPr>
+  </w:p>
+</w:hdr>
+</file>
+
+<file path=word/header3.xml><?xml version="1.0" encoding="utf-8"?>
+<w:hdr xmlns:wpc="http://schemas.microsoft.com/office/word/2010/wordprocessingCanvas" xmlns:cx="http://schemas.microsoft.com/office/drawing/2014/chartex" xmlns:cx1="http://schemas.microsoft.com/office/drawing/2015/9/8/chartex" xmlns:cx2="http://schemas.microsoft.com/office/drawing/2015/10/21/chartex" xmlns:cx3="http://schemas.microsoft.com/office/drawing/2016/5/9/chartex" xmlns:cx4="http://schemas.microsoft.com/office/drawing/2016/5/10/chartex" xmlns:cx5="http://schemas.microsoft.com/office/drawing/2016/5/11/chartex" xmlns:cx6="http://schemas.microsoft.com/office/drawing/2016/5/12/chartex" xmlns:cx7="http://schemas.microsoft.com/office/drawing/2016/5/13/chartex" xmlns:cx8="http://schemas.microsoft.com/office/drawing/2016/5/14/chartex" xmlns:mc="http://schemas.openxmlformats.org/markup-compatibility/2006" xmlns:aink="http://schemas.microsoft.com/office/drawing/2016/ink" xmlns:am3d="http://schemas.microsoft.com/office/drawing/2017/model3d" xmlns:o="urn:schemas-microsoft-com:office:office" xmlns:oel="http://schemas.microsoft.com/office/2019/extlst" xmlns:r="http://schemas.openxmlformats.org/officeDocument/2006/relationships" xmlns:m="http://schemas.openxmlformats.org/officeDocument/2006/math" xmlns:v="urn:schemas-microsoft-com:vml" xmlns:wp14="http://schemas.microsoft.com/office/word/2010/wordprocessingDrawing" xmlns:wp="http://schemas.openxmlformats.org/drawingml/2006/wordprocessingDrawing" xmlns:w10="urn:schemas-microsoft-com:office:word" xmlns:w="http://schemas.openxmlformats.org/wordprocessingml/2006/main" xmlns:w14="http://schemas.microsoft.com/office/word/2010/wordml" xmlns:w15="http://schemas.microsoft.com/office/word/2012/wordml" xmlns:w16cex="http://schemas.microsoft.com/office/word/2018/wordml/cex" xmlns:w16cid="http://schemas.microsoft.com/office/word/2016/wordml/cid" xmlns:w16="http://schemas.microsoft.com/office/word/2018/wordml" xmlns:w16du="http://schemas.microsoft.com/office/word/2023/wordml/word16du" xmlns:w16sdtdh="http://schemas.microsoft.com/office/word/2020/wordml/sdtdatahash" xmlns:w16se="http://schemas.microsoft.com/office/word/2015/wordml/symex" xmlns:wpg="http://schemas.microsoft.com/office/word/2010/wordprocessingGroup" xmlns:wpi="http://schemas.microsoft.com/office/word/2010/wordprocessingInk" xmlns:wne="http://schemas.microsoft.com/office/word/2006/wordml" xmlns:wps="http://schemas.microsoft.com/office/word/2010/wordprocessingShape" mc:Ignorable="w14 w15 w16se w16cid w16 w16cex w16sdtdh w16du wp14">
+  <w:p>
+    <w:pPr>
+      <w:pStyle w:val="Header"/>
+    </w:pPr>
+  </w:p>
+</w:hdr>
+</file>
+
 <file path=word/numbering.xml><?xml version="1.0" encoding="utf-8"?>
 <w:numbering xmlns:wpc="http://schemas.microsoft.com/office/word/2010/wordprocessingCanvas" xmlns:cx="http://schemas.microsoft.com/office/drawing/2014/chartex" xmlns:cx1="http://schemas.microsoft.com/office/drawing/2015/9/8/chartex" xmlns:cx2="http://schemas.microsoft.com/office/drawing/2015/10/21/chartex" xmlns:cx3="http://schemas.microsoft.com/office/drawing/2016/5/9/chartex" xmlns:cx4="http://schemas.microsoft.com/office/drawing/2016/5/10/chartex" xmlns:cx5="http://schemas.microsoft.com/office/drawing/2016/5/11/chartex" xmlns:cx6="http://schemas.microsoft.com/office/drawing/2016/5/12/chartex" xmlns:cx7="http://schemas.microsoft.com/office/drawing/2016/5/13/chartex" xmlns:cx8="http://schemas.microsoft.com/office/drawing/2016/5/14/chartex" xmlns:mc="http://schemas.openxmlformats.org/markup-compatibility/2006" xmlns:aink="http://schemas.microsoft.com/office/drawing/2016/ink" xmlns:am3d="http://schemas.microsoft.com/office/drawing/2017/model3d" xmlns:o="urn:schemas-microsoft-com:office:office" xmlns:oel="http://schemas.microsoft.com/office/2019/extlst" xmlns:r="http://schemas.openxmlformats.org/officeDocument/2006/relationships" xmlns:m="http://schemas.openxmlformats.org/officeDocument/2006/math" xmlns:v="urn:schemas-microsoft-com:vml" xmlns:wp14="http://schemas.microsoft.com/office/word/2010/wordprocessingDrawing" xmlns:wp="http://schemas.openxmlformats.org/drawingml/2006/wordprocessingDrawing" xmlns:w10="urn:schemas-microsoft-com:office:word" xmlns:w="http://schemas.openxmlformats.org/wordprocessingml/2006/main" xmlns:w14="http://schemas.microsoft.com/office/word/2010/wordml" xmlns:w15="http://schemas.microsoft.com/office/word/2012/wordml" xmlns:w16cex="http://schemas.microsoft.com/office/word/2018/wordml/cex" xmlns:w16cid="http://schemas.microsoft.com/office/word/2016/wordml/cid" xmlns:w16="http://schemas.microsoft.com/office/word/2018/wordml" xmlns:w16du="http://schemas.microsoft.com/office/word/2023/wordml/word16du" xmlns:w16sdtdh="http://schemas.microsoft.com/office/word/2020/wordml/sdtdatahash" xmlns:w16se="http://schemas.microsoft.com/office/word/2015/wordml/symex" xmlns:wpg="http://schemas.microsoft.com/office/word/2010/wordprocessingGroup" xmlns:wpi="http://schemas.microsoft.com/office/word/2010/wordprocessingInk" xmlns:wne="http://schemas.microsoft.com/office/word/2006/wordml" xmlns:wps="http://schemas.microsoft.com/office/word/2010/wordprocessingShape" mc:Ignorable="w14 w15 w16se w16cid w16 w16cex w16sdtdh w16du wp14">
   <w:abstractNum w:abstractNumId="0" w15:restartNumberingAfterBreak="0">
+    <w:nsid w:val="1BB51920"/>
+    <w:multiLevelType w:val="hybridMultilevel"/>
+    <w:tmpl w:val="9856B3E2"/>
+    <w:lvl w:ilvl="0" w:tplc="C03401C0">
+      <w:start w:val="1"/>
+      <w:numFmt w:val="upperLetter"/>
+      <w:lvlText w:val="%1)"/>
+      <w:lvlJc w:val="left"/>
+      <w:pPr>
+        <w:ind w:left="720" w:hanging="360"/>
+      </w:pPr>
+      <w:rPr>
+        <w:rFonts w:hint="default"/>
+      </w:rPr>
+    </w:lvl>
+    <w:lvl w:ilvl="1" w:tplc="04070019" w:tentative="1">
+      <w:start w:val="1"/>
+      <w:numFmt w:val="lowerLetter"/>
+      <w:lvlText w:val="%2."/>
+      <w:lvlJc w:val="left"/>
+      <w:pPr>
+        <w:ind w:left="1440" w:hanging="360"/>
+      </w:pPr>
+    </w:lvl>
+    <w:lvl w:ilvl="2" w:tplc="0407001B" w:tentative="1">
+      <w:start w:val="1"/>
+      <w:numFmt w:val="lowerRoman"/>
+      <w:lvlText w:val="%3."/>
+      <w:lvlJc w:val="right"/>
+      <w:pPr>
+        <w:ind w:left="2160" w:hanging="180"/>
+      </w:pPr>
+    </w:lvl>
+    <w:lvl w:ilvl="3" w:tplc="0407000F" w:tentative="1">
+      <w:start w:val="1"/>
+      <w:numFmt w:val="decimal"/>
+      <w:lvlText w:val="%4."/>
+      <w:lvlJc w:val="left"/>
+      <w:pPr>
+        <w:ind w:left="2880" w:hanging="360"/>
+      </w:pPr>
+    </w:lvl>
+    <w:lvl w:ilvl="4" w:tplc="04070019" w:tentative="1">
+      <w:start w:val="1"/>
+      <w:numFmt w:val="lowerLetter"/>
+      <w:lvlText w:val="%5."/>
+      <w:lvlJc w:val="left"/>
+      <w:pPr>
+        <w:ind w:left="3600" w:hanging="360"/>
+      </w:pPr>
+    </w:lvl>
+    <w:lvl w:ilvl="5" w:tplc="0407001B" w:tentative="1">
+      <w:start w:val="1"/>
+      <w:numFmt w:val="lowerRoman"/>
+      <w:lvlText w:val="%6."/>
+      <w:lvlJc w:val="right"/>
+      <w:pPr>
+        <w:ind w:left="4320" w:hanging="180"/>
+      </w:pPr>
+    </w:lvl>
+    <w:lvl w:ilvl="6" w:tplc="0407000F" w:tentative="1">
+      <w:start w:val="1"/>
+      <w:numFmt w:val="decimal"/>
+      <w:lvlText w:val="%7."/>
+      <w:lvlJc w:val="left"/>
+      <w:pPr>
+        <w:ind w:left="5040" w:hanging="360"/>
+      </w:pPr>
+    </w:lvl>
+    <w:lvl w:ilvl="7" w:tplc="04070019" w:tentative="1">
+      <w:start w:val="1"/>
+      <w:numFmt w:val="lowerLetter"/>
+      <w:lvlText w:val="%8."/>
+      <w:lvlJc w:val="left"/>
+      <w:pPr>
+        <w:ind w:left="5760" w:hanging="360"/>
+      </w:pPr>
+    </w:lvl>
+    <w:lvl w:ilvl="8" w:tplc="0407001B" w:tentative="1">
+      <w:start w:val="1"/>
+      <w:numFmt w:val="lowerRoman"/>
+      <w:lvlText w:val="%9."/>
+      <w:lvlJc w:val="right"/>
+      <w:pPr>
+        <w:ind w:left="6480" w:hanging="180"/>
+      </w:pPr>
+    </w:lvl>
+  </w:abstractNum>
+  <w:abstractNum w:abstractNumId="1" w15:restartNumberingAfterBreak="0">
     <w:nsid w:val="1BBD4F2C"/>
     <w:multiLevelType w:val="hybridMultilevel"/>
     <w:tmpl w:val="6068D1D8"/>
@@ -828,7 +2149,7 @@
       </w:pPr>
     </w:lvl>
   </w:abstractNum>
-  <w:abstractNum w:abstractNumId="1" w15:restartNumberingAfterBreak="0">
+  <w:abstractNum w:abstractNumId="2" w15:restartNumberingAfterBreak="0">
     <w:nsid w:val="401E7463"/>
     <w:multiLevelType w:val="hybridMultilevel"/>
     <w:tmpl w:val="B2166F2E"/>
@@ -917,11 +2238,200 @@
       </w:pPr>
     </w:lvl>
   </w:abstractNum>
+  <w:abstractNum w:abstractNumId="3" w15:restartNumberingAfterBreak="0">
+    <w:nsid w:val="48C27D9C"/>
+    <w:multiLevelType w:val="hybridMultilevel"/>
+    <w:tmpl w:val="4F6675B2"/>
+    <w:lvl w:ilvl="0" w:tplc="97EA9220">
+      <w:start w:val="1"/>
+      <w:numFmt w:val="lowerLetter"/>
+      <w:lvlText w:val="%1)"/>
+      <w:lvlJc w:val="left"/>
+      <w:pPr>
+        <w:ind w:left="720" w:hanging="360"/>
+      </w:pPr>
+      <w:rPr>
+        <w:rFonts w:hint="default"/>
+        <w:b w:val="0"/>
+        <w:bCs w:val="0"/>
+      </w:rPr>
+    </w:lvl>
+    <w:lvl w:ilvl="1" w:tplc="04070019" w:tentative="1">
+      <w:start w:val="1"/>
+      <w:numFmt w:val="lowerLetter"/>
+      <w:lvlText w:val="%2."/>
+      <w:lvlJc w:val="left"/>
+      <w:pPr>
+        <w:ind w:left="1440" w:hanging="360"/>
+      </w:pPr>
+    </w:lvl>
+    <w:lvl w:ilvl="2" w:tplc="0407001B" w:tentative="1">
+      <w:start w:val="1"/>
+      <w:numFmt w:val="lowerRoman"/>
+      <w:lvlText w:val="%3."/>
+      <w:lvlJc w:val="right"/>
+      <w:pPr>
+        <w:ind w:left="2160" w:hanging="180"/>
+      </w:pPr>
+    </w:lvl>
+    <w:lvl w:ilvl="3" w:tplc="0407000F" w:tentative="1">
+      <w:start w:val="1"/>
+      <w:numFmt w:val="decimal"/>
+      <w:lvlText w:val="%4."/>
+      <w:lvlJc w:val="left"/>
+      <w:pPr>
+        <w:ind w:left="2880" w:hanging="360"/>
+      </w:pPr>
+    </w:lvl>
+    <w:lvl w:ilvl="4" w:tplc="04070019" w:tentative="1">
+      <w:start w:val="1"/>
+      <w:numFmt w:val="lowerLetter"/>
+      <w:lvlText w:val="%5."/>
+      <w:lvlJc w:val="left"/>
+      <w:pPr>
+        <w:ind w:left="3600" w:hanging="360"/>
+      </w:pPr>
+    </w:lvl>
+    <w:lvl w:ilvl="5" w:tplc="0407001B" w:tentative="1">
+      <w:start w:val="1"/>
+      <w:numFmt w:val="lowerRoman"/>
+      <w:lvlText w:val="%6."/>
+      <w:lvlJc w:val="right"/>
+      <w:pPr>
+        <w:ind w:left="4320" w:hanging="180"/>
+      </w:pPr>
+    </w:lvl>
+    <w:lvl w:ilvl="6" w:tplc="0407000F" w:tentative="1">
+      <w:start w:val="1"/>
+      <w:numFmt w:val="decimal"/>
+      <w:lvlText w:val="%7."/>
+      <w:lvlJc w:val="left"/>
+      <w:pPr>
+        <w:ind w:left="5040" w:hanging="360"/>
+      </w:pPr>
+    </w:lvl>
+    <w:lvl w:ilvl="7" w:tplc="04070019" w:tentative="1">
+      <w:start w:val="1"/>
+      <w:numFmt w:val="lowerLetter"/>
+      <w:lvlText w:val="%8."/>
+      <w:lvlJc w:val="left"/>
+      <w:pPr>
+        <w:ind w:left="5760" w:hanging="360"/>
+      </w:pPr>
+    </w:lvl>
+    <w:lvl w:ilvl="8" w:tplc="0407001B" w:tentative="1">
+      <w:start w:val="1"/>
+      <w:numFmt w:val="lowerRoman"/>
+      <w:lvlText w:val="%9."/>
+      <w:lvlJc w:val="right"/>
+      <w:pPr>
+        <w:ind w:left="6480" w:hanging="180"/>
+      </w:pPr>
+    </w:lvl>
+  </w:abstractNum>
+  <w:abstractNum w:abstractNumId="4" w15:restartNumberingAfterBreak="0">
+    <w:nsid w:val="60A84BB0"/>
+    <w:multiLevelType w:val="hybridMultilevel"/>
+    <w:tmpl w:val="CA7EDDAC"/>
+    <w:lvl w:ilvl="0" w:tplc="04070017">
+      <w:start w:val="1"/>
+      <w:numFmt w:val="lowerLetter"/>
+      <w:lvlText w:val="%1)"/>
+      <w:lvlJc w:val="left"/>
+      <w:pPr>
+        <w:ind w:left="720" w:hanging="360"/>
+      </w:pPr>
+      <w:rPr>
+        <w:rFonts w:hint="default"/>
+      </w:rPr>
+    </w:lvl>
+    <w:lvl w:ilvl="1" w:tplc="04070019" w:tentative="1">
+      <w:start w:val="1"/>
+      <w:numFmt w:val="lowerLetter"/>
+      <w:lvlText w:val="%2."/>
+      <w:lvlJc w:val="left"/>
+      <w:pPr>
+        <w:ind w:left="1440" w:hanging="360"/>
+      </w:pPr>
+    </w:lvl>
+    <w:lvl w:ilvl="2" w:tplc="0407001B" w:tentative="1">
+      <w:start w:val="1"/>
+      <w:numFmt w:val="lowerRoman"/>
+      <w:lvlText w:val="%3."/>
+      <w:lvlJc w:val="right"/>
+      <w:pPr>
+        <w:ind w:left="2160" w:hanging="180"/>
+      </w:pPr>
+    </w:lvl>
+    <w:lvl w:ilvl="3" w:tplc="0407000F" w:tentative="1">
+      <w:start w:val="1"/>
+      <w:numFmt w:val="decimal"/>
+      <w:lvlText w:val="%4."/>
+      <w:lvlJc w:val="left"/>
+      <w:pPr>
+        <w:ind w:left="2880" w:hanging="360"/>
+      </w:pPr>
+    </w:lvl>
+    <w:lvl w:ilvl="4" w:tplc="04070019" w:tentative="1">
+      <w:start w:val="1"/>
+      <w:numFmt w:val="lowerLetter"/>
+      <w:lvlText w:val="%5."/>
+      <w:lvlJc w:val="left"/>
+      <w:pPr>
+        <w:ind w:left="3600" w:hanging="360"/>
+      </w:pPr>
+    </w:lvl>
+    <w:lvl w:ilvl="5" w:tplc="0407001B" w:tentative="1">
+      <w:start w:val="1"/>
+      <w:numFmt w:val="lowerRoman"/>
+      <w:lvlText w:val="%6."/>
+      <w:lvlJc w:val="right"/>
+      <w:pPr>
+        <w:ind w:left="4320" w:hanging="180"/>
+      </w:pPr>
+    </w:lvl>
+    <w:lvl w:ilvl="6" w:tplc="0407000F" w:tentative="1">
+      <w:start w:val="1"/>
+      <w:numFmt w:val="decimal"/>
+      <w:lvlText w:val="%7."/>
+      <w:lvlJc w:val="left"/>
+      <w:pPr>
+        <w:ind w:left="5040" w:hanging="360"/>
+      </w:pPr>
+    </w:lvl>
+    <w:lvl w:ilvl="7" w:tplc="04070019" w:tentative="1">
+      <w:start w:val="1"/>
+      <w:numFmt w:val="lowerLetter"/>
+      <w:lvlText w:val="%8."/>
+      <w:lvlJc w:val="left"/>
+      <w:pPr>
+        <w:ind w:left="5760" w:hanging="360"/>
+      </w:pPr>
+    </w:lvl>
+    <w:lvl w:ilvl="8" w:tplc="0407001B" w:tentative="1">
+      <w:start w:val="1"/>
+      <w:numFmt w:val="lowerRoman"/>
+      <w:lvlText w:val="%9."/>
+      <w:lvlJc w:val="right"/>
+      <w:pPr>
+        <w:ind w:left="6480" w:hanging="180"/>
+      </w:pPr>
+    </w:lvl>
+  </w:abstractNum>
   <w:num w:numId="1" w16cid:durableId="1134370919">
+    <w:abstractNumId w:val="2"/>
+  </w:num>
+  <w:num w:numId="2" w16cid:durableId="1995135976">
     <w:abstractNumId w:val="1"/>
   </w:num>
-  <w:num w:numId="2" w16cid:durableId="1995135976">
+  <w:num w:numId="3" w16cid:durableId="1016268952">
+    <w:abstractNumId w:val="3"/>
+  </w:num>
+  <w:num w:numId="4" w16cid:durableId="984747834">
     <w:abstractNumId w:val="0"/>
+  </w:num>
+  <w:num w:numId="5" w16cid:durableId="1441413853">
+    <w:abstractNumId w:val="4"/>
   </w:num>
 </w:numbering>
 </file>
@@ -1323,15 +2833,15 @@
     <w:lsdException w:name="Unresolved Mention" w:semiHidden="1" w:unhideWhenUsed="1"/>
     <w:lsdException w:name="Smart Link" w:semiHidden="1" w:unhideWhenUsed="1"/>
   </w:latentStyles>
-  <w:style w:type="paragraph" w:default="1" w:styleId="Standard">
+  <w:style w:type="paragraph" w:default="1" w:styleId="Normal">
     <w:name w:val="Normal"/>
     <w:qFormat/>
   </w:style>
-  <w:style w:type="paragraph" w:styleId="berschrift1">
+  <w:style w:type="paragraph" w:styleId="Heading1">
     <w:name w:val="heading 1"/>
-    <w:basedOn w:val="Standard"/>
-    <w:next w:val="Standard"/>
-    <w:link w:val="berschrift1Zchn"/>
+    <w:basedOn w:val="Normal"/>
+    <w:next w:val="Normal"/>
+    <w:link w:val="Heading1Char"/>
     <w:uiPriority w:val="9"/>
     <w:qFormat/>
     <w:rsid w:val="00E90927"/>
@@ -1348,11 +2858,11 @@
       <w:szCs w:val="40"/>
     </w:rPr>
   </w:style>
-  <w:style w:type="paragraph" w:styleId="berschrift2">
+  <w:style w:type="paragraph" w:styleId="Heading2">
     <w:name w:val="heading 2"/>
-    <w:basedOn w:val="Standard"/>
-    <w:next w:val="Standard"/>
-    <w:link w:val="berschrift2Zchn"/>
+    <w:basedOn w:val="Normal"/>
+    <w:next w:val="Normal"/>
+    <w:link w:val="Heading2Char"/>
     <w:uiPriority w:val="9"/>
     <w:semiHidden/>
     <w:unhideWhenUsed/>
@@ -1371,11 +2881,11 @@
       <w:szCs w:val="32"/>
     </w:rPr>
   </w:style>
-  <w:style w:type="paragraph" w:styleId="berschrift3">
+  <w:style w:type="paragraph" w:styleId="Heading3">
     <w:name w:val="heading 3"/>
-    <w:basedOn w:val="Standard"/>
-    <w:next w:val="Standard"/>
-    <w:link w:val="berschrift3Zchn"/>
+    <w:basedOn w:val="Normal"/>
+    <w:next w:val="Normal"/>
+    <w:link w:val="Heading3Char"/>
     <w:uiPriority w:val="9"/>
     <w:semiHidden/>
     <w:unhideWhenUsed/>
@@ -1394,11 +2904,11 @@
       <w:szCs w:val="28"/>
     </w:rPr>
   </w:style>
-  <w:style w:type="paragraph" w:styleId="berschrift4">
+  <w:style w:type="paragraph" w:styleId="Heading4">
     <w:name w:val="heading 4"/>
-    <w:basedOn w:val="Standard"/>
-    <w:next w:val="Standard"/>
-    <w:link w:val="berschrift4Zchn"/>
+    <w:basedOn w:val="Normal"/>
+    <w:next w:val="Normal"/>
+    <w:link w:val="Heading4Char"/>
     <w:uiPriority w:val="9"/>
     <w:semiHidden/>
     <w:unhideWhenUsed/>
@@ -1417,11 +2927,11 @@
       <w:color w:val="0F4761" w:themeColor="accent1" w:themeShade="BF"/>
     </w:rPr>
   </w:style>
-  <w:style w:type="paragraph" w:styleId="berschrift5">
+  <w:style w:type="paragraph" w:styleId="Heading5">
     <w:name w:val="heading 5"/>
-    <w:basedOn w:val="Standard"/>
-    <w:next w:val="Standard"/>
-    <w:link w:val="berschrift5Zchn"/>
+    <w:basedOn w:val="Normal"/>
+    <w:next w:val="Normal"/>
+    <w:link w:val="Heading5Char"/>
     <w:uiPriority w:val="9"/>
     <w:semiHidden/>
     <w:unhideWhenUsed/>
@@ -1438,11 +2948,11 @@
       <w:color w:val="0F4761" w:themeColor="accent1" w:themeShade="BF"/>
     </w:rPr>
   </w:style>
-  <w:style w:type="paragraph" w:styleId="berschrift6">
+  <w:style w:type="paragraph" w:styleId="Heading6">
     <w:name w:val="heading 6"/>
-    <w:basedOn w:val="Standard"/>
-    <w:next w:val="Standard"/>
-    <w:link w:val="berschrift6Zchn"/>
+    <w:basedOn w:val="Normal"/>
+    <w:next w:val="Normal"/>
+    <w:link w:val="Heading6Char"/>
     <w:uiPriority w:val="9"/>
     <w:semiHidden/>
     <w:unhideWhenUsed/>
@@ -1461,11 +2971,11 @@
       <w:color w:val="595959" w:themeColor="text1" w:themeTint="A6"/>
     </w:rPr>
   </w:style>
-  <w:style w:type="paragraph" w:styleId="berschrift7">
+  <w:style w:type="paragraph" w:styleId="Heading7">
     <w:name w:val="heading 7"/>
-    <w:basedOn w:val="Standard"/>
-    <w:next w:val="Standard"/>
-    <w:link w:val="berschrift7Zchn"/>
+    <w:basedOn w:val="Normal"/>
+    <w:next w:val="Normal"/>
+    <w:link w:val="Heading7Char"/>
     <w:uiPriority w:val="9"/>
     <w:semiHidden/>
     <w:unhideWhenUsed/>
@@ -1482,11 +2992,11 @@
       <w:color w:val="595959" w:themeColor="text1" w:themeTint="A6"/>
     </w:rPr>
   </w:style>
-  <w:style w:type="paragraph" w:styleId="berschrift8">
+  <w:style w:type="paragraph" w:styleId="Heading8">
     <w:name w:val="heading 8"/>
-    <w:basedOn w:val="Standard"/>
-    <w:next w:val="Standard"/>
-    <w:link w:val="berschrift8Zchn"/>
+    <w:basedOn w:val="Normal"/>
+    <w:next w:val="Normal"/>
+    <w:link w:val="Heading8Char"/>
     <w:uiPriority w:val="9"/>
     <w:semiHidden/>
     <w:unhideWhenUsed/>
@@ -1505,11 +3015,11 @@
       <w:color w:val="272727" w:themeColor="text1" w:themeTint="D8"/>
     </w:rPr>
   </w:style>
-  <w:style w:type="paragraph" w:styleId="berschrift9">
+  <w:style w:type="paragraph" w:styleId="Heading9">
     <w:name w:val="heading 9"/>
-    <w:basedOn w:val="Standard"/>
-    <w:next w:val="Standard"/>
-    <w:link w:val="berschrift9Zchn"/>
+    <w:basedOn w:val="Normal"/>
+    <w:next w:val="Normal"/>
+    <w:link w:val="Heading9Char"/>
     <w:uiPriority w:val="9"/>
     <w:semiHidden/>
     <w:unhideWhenUsed/>
@@ -1526,13 +3036,13 @@
       <w:color w:val="272727" w:themeColor="text1" w:themeTint="D8"/>
     </w:rPr>
   </w:style>
-  <w:style w:type="character" w:default="1" w:styleId="Absatz-Standardschriftart">
+  <w:style w:type="character" w:default="1" w:styleId="DefaultParagraphFont">
     <w:name w:val="Default Paragraph Font"/>
     <w:uiPriority w:val="1"/>
     <w:semiHidden/>
     <w:unhideWhenUsed/>
   </w:style>
-  <w:style w:type="table" w:default="1" w:styleId="NormaleTabelle">
+  <w:style w:type="table" w:default="1" w:styleId="TableNormal">
     <w:name w:val="Normal Table"/>
     <w:uiPriority w:val="99"/>
     <w:semiHidden/>
@@ -1547,16 +3057,16 @@
       </w:tblCellMar>
     </w:tblPr>
   </w:style>
-  <w:style w:type="numbering" w:default="1" w:styleId="KeineListe">
+  <w:style w:type="numbering" w:default="1" w:styleId="NoList">
     <w:name w:val="No List"/>
     <w:uiPriority w:val="99"/>
     <w:semiHidden/>
     <w:unhideWhenUsed/>
   </w:style>
-  <w:style w:type="character" w:customStyle="1" w:styleId="berschrift1Zchn">
-    <w:name w:val="Überschrift 1 Zchn"/>
-    <w:basedOn w:val="Absatz-Standardschriftart"/>
-    <w:link w:val="berschrift1"/>
+  <w:style w:type="character" w:customStyle="1" w:styleId="Heading1Char">
+    <w:name w:val="Heading 1 Char"/>
+    <w:basedOn w:val="DefaultParagraphFont"/>
+    <w:link w:val="Heading1"/>
     <w:uiPriority w:val="9"/>
     <w:rsid w:val="00E90927"/>
     <w:rPr>
@@ -1566,10 +3076,10 @@
       <w:szCs w:val="40"/>
     </w:rPr>
   </w:style>
-  <w:style w:type="character" w:customStyle="1" w:styleId="berschrift2Zchn">
-    <w:name w:val="Überschrift 2 Zchn"/>
-    <w:basedOn w:val="Absatz-Standardschriftart"/>
-    <w:link w:val="berschrift2"/>
+  <w:style w:type="character" w:customStyle="1" w:styleId="Heading2Char">
+    <w:name w:val="Heading 2 Char"/>
+    <w:basedOn w:val="DefaultParagraphFont"/>
+    <w:link w:val="Heading2"/>
     <w:uiPriority w:val="9"/>
     <w:semiHidden/>
     <w:rsid w:val="00E90927"/>
@@ -1580,10 +3090,10 @@
       <w:szCs w:val="32"/>
     </w:rPr>
   </w:style>
-  <w:style w:type="character" w:customStyle="1" w:styleId="berschrift3Zchn">
-    <w:name w:val="Überschrift 3 Zchn"/>
-    <w:basedOn w:val="Absatz-Standardschriftart"/>
-    <w:link w:val="berschrift3"/>
+  <w:style w:type="character" w:customStyle="1" w:styleId="Heading3Char">
+    <w:name w:val="Heading 3 Char"/>
+    <w:basedOn w:val="DefaultParagraphFont"/>
+    <w:link w:val="Heading3"/>
     <w:uiPriority w:val="9"/>
     <w:semiHidden/>
     <w:rsid w:val="00E90927"/>
@@ -1594,10 +3104,10 @@
       <w:szCs w:val="28"/>
     </w:rPr>
   </w:style>
-  <w:style w:type="character" w:customStyle="1" w:styleId="berschrift4Zchn">
-    <w:name w:val="Überschrift 4 Zchn"/>
-    <w:basedOn w:val="Absatz-Standardschriftart"/>
-    <w:link w:val="berschrift4"/>
+  <w:style w:type="character" w:customStyle="1" w:styleId="Heading4Char">
+    <w:name w:val="Heading 4 Char"/>
+    <w:basedOn w:val="DefaultParagraphFont"/>
+    <w:link w:val="Heading4"/>
     <w:uiPriority w:val="9"/>
     <w:semiHidden/>
     <w:rsid w:val="00E90927"/>
@@ -1608,10 +3118,10 @@
       <w:color w:val="0F4761" w:themeColor="accent1" w:themeShade="BF"/>
     </w:rPr>
   </w:style>
-  <w:style w:type="character" w:customStyle="1" w:styleId="berschrift5Zchn">
-    <w:name w:val="Überschrift 5 Zchn"/>
-    <w:basedOn w:val="Absatz-Standardschriftart"/>
-    <w:link w:val="berschrift5"/>
+  <w:style w:type="character" w:customStyle="1" w:styleId="Heading5Char">
+    <w:name w:val="Heading 5 Char"/>
+    <w:basedOn w:val="DefaultParagraphFont"/>
+    <w:link w:val="Heading5"/>
     <w:uiPriority w:val="9"/>
     <w:semiHidden/>
     <w:rsid w:val="00E90927"/>
@@ -1620,10 +3130,10 @@
       <w:color w:val="0F4761" w:themeColor="accent1" w:themeShade="BF"/>
     </w:rPr>
   </w:style>
-  <w:style w:type="character" w:customStyle="1" w:styleId="berschrift6Zchn">
-    <w:name w:val="Überschrift 6 Zchn"/>
-    <w:basedOn w:val="Absatz-Standardschriftart"/>
-    <w:link w:val="berschrift6"/>
+  <w:style w:type="character" w:customStyle="1" w:styleId="Heading6Char">
+    <w:name w:val="Heading 6 Char"/>
+    <w:basedOn w:val="DefaultParagraphFont"/>
+    <w:link w:val="Heading6"/>
     <w:uiPriority w:val="9"/>
     <w:semiHidden/>
     <w:rsid w:val="00E90927"/>
@@ -1634,10 +3144,10 @@
       <w:color w:val="595959" w:themeColor="text1" w:themeTint="A6"/>
     </w:rPr>
   </w:style>
-  <w:style w:type="character" w:customStyle="1" w:styleId="berschrift7Zchn">
-    <w:name w:val="Überschrift 7 Zchn"/>
-    <w:basedOn w:val="Absatz-Standardschriftart"/>
-    <w:link w:val="berschrift7"/>
+  <w:style w:type="character" w:customStyle="1" w:styleId="Heading7Char">
+    <w:name w:val="Heading 7 Char"/>
+    <w:basedOn w:val="DefaultParagraphFont"/>
+    <w:link w:val="Heading7"/>
     <w:uiPriority w:val="9"/>
     <w:semiHidden/>
     <w:rsid w:val="00E90927"/>
@@ -1646,10 +3156,10 @@
       <w:color w:val="595959" w:themeColor="text1" w:themeTint="A6"/>
     </w:rPr>
   </w:style>
-  <w:style w:type="character" w:customStyle="1" w:styleId="berschrift8Zchn">
-    <w:name w:val="Überschrift 8 Zchn"/>
-    <w:basedOn w:val="Absatz-Standardschriftart"/>
-    <w:link w:val="berschrift8"/>
+  <w:style w:type="character" w:customStyle="1" w:styleId="Heading8Char">
+    <w:name w:val="Heading 8 Char"/>
+    <w:basedOn w:val="DefaultParagraphFont"/>
+    <w:link w:val="Heading8"/>
     <w:uiPriority w:val="9"/>
     <w:semiHidden/>
     <w:rsid w:val="00E90927"/>
@@ -1660,10 +3170,10 @@
       <w:color w:val="272727" w:themeColor="text1" w:themeTint="D8"/>
     </w:rPr>
   </w:style>
-  <w:style w:type="character" w:customStyle="1" w:styleId="berschrift9Zchn">
-    <w:name w:val="Überschrift 9 Zchn"/>
-    <w:basedOn w:val="Absatz-Standardschriftart"/>
-    <w:link w:val="berschrift9"/>
+  <w:style w:type="character" w:customStyle="1" w:styleId="Heading9Char">
+    <w:name w:val="Heading 9 Char"/>
+    <w:basedOn w:val="DefaultParagraphFont"/>
+    <w:link w:val="Heading9"/>
     <w:uiPriority w:val="9"/>
     <w:semiHidden/>
     <w:rsid w:val="00E90927"/>
@@ -1672,11 +3182,11 @@
       <w:color w:val="272727" w:themeColor="text1" w:themeTint="D8"/>
     </w:rPr>
   </w:style>
-  <w:style w:type="paragraph" w:styleId="Titel">
+  <w:style w:type="paragraph" w:styleId="Title">
     <w:name w:val="Title"/>
-    <w:basedOn w:val="Standard"/>
-    <w:next w:val="Standard"/>
-    <w:link w:val="TitelZchn"/>
+    <w:basedOn w:val="Normal"/>
+    <w:next w:val="Normal"/>
+    <w:link w:val="TitleChar"/>
     <w:uiPriority w:val="10"/>
     <w:qFormat/>
     <w:rsid w:val="00E90927"/>
@@ -1692,10 +3202,10 @@
       <w:szCs w:val="56"/>
     </w:rPr>
   </w:style>
-  <w:style w:type="character" w:customStyle="1" w:styleId="TitelZchn">
-    <w:name w:val="Titel Zchn"/>
-    <w:basedOn w:val="Absatz-Standardschriftart"/>
-    <w:link w:val="Titel"/>
+  <w:style w:type="character" w:customStyle="1" w:styleId="TitleChar">
+    <w:name w:val="Title Char"/>
+    <w:basedOn w:val="DefaultParagraphFont"/>
+    <w:link w:val="Title"/>
     <w:uiPriority w:val="10"/>
     <w:rsid w:val="00E90927"/>
     <w:rPr>
@@ -1706,11 +3216,11 @@
       <w:szCs w:val="56"/>
     </w:rPr>
   </w:style>
-  <w:style w:type="paragraph" w:styleId="Untertitel">
+  <w:style w:type="paragraph" w:styleId="Subtitle">
     <w:name w:val="Subtitle"/>
-    <w:basedOn w:val="Standard"/>
-    <w:next w:val="Standard"/>
-    <w:link w:val="UntertitelZchn"/>
+    <w:basedOn w:val="Normal"/>
+    <w:next w:val="Normal"/>
+    <w:link w:val="SubtitleChar"/>
     <w:uiPriority w:val="11"/>
     <w:qFormat/>
     <w:rsid w:val="00E90927"/>
@@ -1727,10 +3237,10 @@
       <w:szCs w:val="28"/>
     </w:rPr>
   </w:style>
-  <w:style w:type="character" w:customStyle="1" w:styleId="UntertitelZchn">
-    <w:name w:val="Untertitel Zchn"/>
-    <w:basedOn w:val="Absatz-Standardschriftart"/>
-    <w:link w:val="Untertitel"/>
+  <w:style w:type="character" w:customStyle="1" w:styleId="SubtitleChar">
+    <w:name w:val="Subtitle Char"/>
+    <w:basedOn w:val="DefaultParagraphFont"/>
+    <w:link w:val="Subtitle"/>
     <w:uiPriority w:val="11"/>
     <w:rsid w:val="00E90927"/>
     <w:rPr>
@@ -1741,11 +3251,11 @@
       <w:szCs w:val="28"/>
     </w:rPr>
   </w:style>
-  <w:style w:type="paragraph" w:styleId="Zitat">
+  <w:style w:type="paragraph" w:styleId="Quote">
     <w:name w:val="Quote"/>
-    <w:basedOn w:val="Standard"/>
-    <w:next w:val="Standard"/>
-    <w:link w:val="ZitatZchn"/>
+    <w:basedOn w:val="Normal"/>
+    <w:next w:val="Normal"/>
+    <w:link w:val="QuoteChar"/>
     <w:uiPriority w:val="29"/>
     <w:qFormat/>
     <w:rsid w:val="00E90927"/>
@@ -1759,10 +3269,10 @@
       <w:color w:val="404040" w:themeColor="text1" w:themeTint="BF"/>
     </w:rPr>
   </w:style>
-  <w:style w:type="character" w:customStyle="1" w:styleId="ZitatZchn">
-    <w:name w:val="Zitat Zchn"/>
-    <w:basedOn w:val="Absatz-Standardschriftart"/>
-    <w:link w:val="Zitat"/>
+  <w:style w:type="character" w:customStyle="1" w:styleId="QuoteChar">
+    <w:name w:val="Quote Char"/>
+    <w:basedOn w:val="DefaultParagraphFont"/>
+    <w:link w:val="Quote"/>
     <w:uiPriority w:val="29"/>
     <w:rsid w:val="00E90927"/>
     <w:rPr>
@@ -1771,9 +3281,9 @@
       <w:color w:val="404040" w:themeColor="text1" w:themeTint="BF"/>
     </w:rPr>
   </w:style>
-  <w:style w:type="paragraph" w:styleId="Listenabsatz">
+  <w:style w:type="paragraph" w:styleId="ListParagraph">
     <w:name w:val="List Paragraph"/>
-    <w:basedOn w:val="Standard"/>
+    <w:basedOn w:val="Normal"/>
     <w:uiPriority w:val="34"/>
     <w:qFormat/>
     <w:rsid w:val="00E90927"/>
@@ -1782,9 +3292,9 @@
       <w:contextualSpacing/>
     </w:pPr>
   </w:style>
-  <w:style w:type="character" w:styleId="IntensiveHervorhebung">
+  <w:style w:type="character" w:styleId="IntenseEmphasis">
     <w:name w:val="Intense Emphasis"/>
-    <w:basedOn w:val="Absatz-Standardschriftart"/>
+    <w:basedOn w:val="DefaultParagraphFont"/>
     <w:uiPriority w:val="21"/>
     <w:qFormat/>
     <w:rsid w:val="00E90927"/>
@@ -1794,11 +3304,11 @@
       <w:color w:val="0F4761" w:themeColor="accent1" w:themeShade="BF"/>
     </w:rPr>
   </w:style>
-  <w:style w:type="paragraph" w:styleId="IntensivesZitat">
+  <w:style w:type="paragraph" w:styleId="IntenseQuote">
     <w:name w:val="Intense Quote"/>
-    <w:basedOn w:val="Standard"/>
-    <w:next w:val="Standard"/>
-    <w:link w:val="IntensivesZitatZchn"/>
+    <w:basedOn w:val="Normal"/>
+    <w:next w:val="Normal"/>
+    <w:link w:val="IntenseQuoteChar"/>
     <w:uiPriority w:val="30"/>
     <w:qFormat/>
     <w:rsid w:val="00E90927"/>
@@ -1817,10 +3327,10 @@
       <w:color w:val="0F4761" w:themeColor="accent1" w:themeShade="BF"/>
     </w:rPr>
   </w:style>
-  <w:style w:type="character" w:customStyle="1" w:styleId="IntensivesZitatZchn">
-    <w:name w:val="Intensives Zitat Zchn"/>
-    <w:basedOn w:val="Absatz-Standardschriftart"/>
-    <w:link w:val="IntensivesZitat"/>
+  <w:style w:type="character" w:customStyle="1" w:styleId="IntenseQuoteChar">
+    <w:name w:val="Intense Quote Char"/>
+    <w:basedOn w:val="DefaultParagraphFont"/>
+    <w:link w:val="IntenseQuote"/>
     <w:uiPriority w:val="30"/>
     <w:rsid w:val="00E90927"/>
     <w:rPr>
@@ -1829,9 +3339,9 @@
       <w:color w:val="0F4761" w:themeColor="accent1" w:themeShade="BF"/>
     </w:rPr>
   </w:style>
-  <w:style w:type="character" w:styleId="IntensiverVerweis">
+  <w:style w:type="character" w:styleId="IntenseReference">
     <w:name w:val="Intense Reference"/>
-    <w:basedOn w:val="Absatz-Standardschriftart"/>
+    <w:basedOn w:val="DefaultParagraphFont"/>
     <w:uiPriority w:val="32"/>
     <w:qFormat/>
     <w:rsid w:val="00E90927"/>
@@ -1843,10 +3353,10 @@
       <w:spacing w:val="5"/>
     </w:rPr>
   </w:style>
-  <w:style w:type="paragraph" w:styleId="Kopfzeile">
+  <w:style w:type="paragraph" w:styleId="Header">
     <w:name w:val="header"/>
-    <w:basedOn w:val="Standard"/>
-    <w:link w:val="KopfzeileZchn"/>
+    <w:basedOn w:val="Normal"/>
+    <w:link w:val="HeaderChar"/>
     <w:uiPriority w:val="99"/>
     <w:unhideWhenUsed/>
     <w:rsid w:val="00E90927"/>
@@ -1858,17 +3368,17 @@
       <w:spacing w:after="0" w:line="240" w:lineRule="auto"/>
     </w:pPr>
   </w:style>
-  <w:style w:type="character" w:customStyle="1" w:styleId="KopfzeileZchn">
-    <w:name w:val="Kopfzeile Zchn"/>
-    <w:basedOn w:val="Absatz-Standardschriftart"/>
-    <w:link w:val="Kopfzeile"/>
+  <w:style w:type="character" w:customStyle="1" w:styleId="HeaderChar">
+    <w:name w:val="Header Char"/>
+    <w:basedOn w:val="DefaultParagraphFont"/>
+    <w:link w:val="Header"/>
     <w:uiPriority w:val="99"/>
     <w:rsid w:val="00E90927"/>
   </w:style>
-  <w:style w:type="paragraph" w:styleId="Fuzeile">
+  <w:style w:type="paragraph" w:styleId="Footer">
     <w:name w:val="footer"/>
-    <w:basedOn w:val="Standard"/>
-    <w:link w:val="FuzeileZchn"/>
+    <w:basedOn w:val="Normal"/>
+    <w:link w:val="FooterChar"/>
     <w:uiPriority w:val="99"/>
     <w:unhideWhenUsed/>
     <w:rsid w:val="00E90927"/>
@@ -1880,16 +3390,16 @@
       <w:spacing w:after="0" w:line="240" w:lineRule="auto"/>
     </w:pPr>
   </w:style>
-  <w:style w:type="character" w:customStyle="1" w:styleId="FuzeileZchn">
-    <w:name w:val="Fußzeile Zchn"/>
-    <w:basedOn w:val="Absatz-Standardschriftart"/>
-    <w:link w:val="Fuzeile"/>
+  <w:style w:type="character" w:customStyle="1" w:styleId="FooterChar">
+    <w:name w:val="Footer Char"/>
+    <w:basedOn w:val="DefaultParagraphFont"/>
+    <w:link w:val="Footer"/>
     <w:uiPriority w:val="99"/>
     <w:rsid w:val="00E90927"/>
   </w:style>
-  <w:style w:type="table" w:styleId="Tabellenraster">
+  <w:style w:type="table" w:styleId="TableGrid">
     <w:name w:val="Table Grid"/>
-    <w:basedOn w:val="NormaleTabelle"/>
+    <w:basedOn w:val="TableNormal"/>
     <w:uiPriority w:val="39"/>
     <w:rsid w:val="00E90927"/>
     <w:pPr>

</xml_diff>